<commit_message>
Docs:  update project report files
Update project report files.
</commit_message>
<xml_diff>
--- a/015 - Udacity Capstone Project - Predicting stock prices 5 days later.docx
+++ b/015 - Udacity Capstone Project - Predicting stock prices 5 days later.docx
@@ -48,7 +48,6 @@
         <w:t>I. Definition</w:t>
       </w:r>
     </w:p>
-    <w:p/>
     <w:p>
       <w:pPr>
         <w:pStyle w:val="Heading3"/>
@@ -113,6 +112,7 @@
         <w:t xml:space="preserve">ata to predict future price </w:t>
       </w:r>
     </w:p>
+    <w:p/>
     <w:p>
       <w:r>
         <w:t xml:space="preserve">B) </w:t>
@@ -257,19 +257,7 @@
           <w:rPr>
             <w:rStyle w:val="Hyperlink"/>
           </w:rPr>
-          <w:t>I am very happy to b</w:t>
-        </w:r>
-        <w:r>
-          <w:rPr>
-            <w:rStyle w:val="Hyperlink"/>
-          </w:rPr>
-          <w:t>e</w:t>
-        </w:r>
-        <w:r>
-          <w:rPr>
-            <w:rStyle w:val="Hyperlink"/>
-          </w:rPr>
-          <w:t xml:space="preserve"> here!</w:t>
+          <w:t>I am very happy to be here!</w:t>
         </w:r>
       </w:hyperlink>
       <w:r>
@@ -283,463 +271,739 @@
           <w:b/>
         </w:rPr>
       </w:pPr>
-      <w:r>
+    </w:p>
+    <w:p>
+      <w:pPr>
         <w:rPr>
           <w:b/>
         </w:rPr>
+      </w:pPr>
+    </w:p>
+    <w:p>
+      <w:pPr>
+        <w:rPr>
+          <w:b/>
+        </w:rPr>
+      </w:pPr>
+    </w:p>
+    <w:p>
+      <w:pPr>
+        <w:rPr>
+          <w:b/>
+        </w:rPr>
+      </w:pPr>
+      <w:r>
+        <w:rPr>
+          <w:b/>
+        </w:rPr>
+        <w:br w:type="page"/>
+      </w:r>
+    </w:p>
+    <w:p>
+      <w:pPr>
+        <w:rPr>
+          <w:b/>
+        </w:rPr>
+      </w:pPr>
+      <w:r>
+        <w:rPr>
+          <w:b/>
+        </w:rPr>
+        <w:lastRenderedPageBreak/>
         <w:t>Related datasets</w:t>
       </w:r>
     </w:p>
     <w:p/>
     <w:p>
+      <w:r>
+        <w:t xml:space="preserve">For this project, I will be using data in the form of datasets.  I have selected 12+ stocks that are actively traded on the stock market.  I've also included data related to the volatility index (VIX).  </w:t>
+      </w:r>
+    </w:p>
+    <w:p/>
+    <w:p>
+      <w:r>
+        <w:t>1. SPY (SPDR S&amp;P 500 ETF)</w:t>
+      </w:r>
+    </w:p>
+    <w:p>
+      <w:r>
+        <w:t xml:space="preserve">2. UPRO </w:t>
+      </w:r>
+      <w:r>
+        <w:t>(</w:t>
+      </w:r>
+      <w:proofErr w:type="spellStart"/>
+      <w:r>
+        <w:t>ProShares</w:t>
+      </w:r>
+      <w:proofErr w:type="spellEnd"/>
+      <w:r>
+        <w:t xml:space="preserve"> </w:t>
+      </w:r>
+      <w:proofErr w:type="spellStart"/>
+      <w:r>
+        <w:t>UltraPro</w:t>
+      </w:r>
+      <w:proofErr w:type="spellEnd"/>
+      <w:r>
+        <w:t xml:space="preserve"> S&amp;P500)</w:t>
+      </w:r>
+    </w:p>
+    <w:p>
+      <w:r>
+        <w:t>3. GOOG (Google)</w:t>
+      </w:r>
+    </w:p>
+    <w:p>
+      <w:r>
+        <w:t>4. AAPL (Apple)</w:t>
+      </w:r>
+    </w:p>
+    <w:p>
+      <w:r>
+        <w:t>5. AMZN (Amazon)</w:t>
+      </w:r>
+    </w:p>
+    <w:p>
+      <w:r>
+        <w:t>6. DIS (Disney)</w:t>
+      </w:r>
+    </w:p>
+    <w:p>
+      <w:r>
+        <w:t>7. NFLX (Netflix)</w:t>
+      </w:r>
+    </w:p>
+    <w:p>
+      <w:r>
+        <w:t>8. FB (Facebook)</w:t>
+      </w:r>
+    </w:p>
+    <w:p>
+      <w:r>
+        <w:t>9. AXY (</w:t>
+      </w:r>
+      <w:proofErr w:type="spellStart"/>
+      <w:r>
+        <w:t>Alterra</w:t>
+      </w:r>
+      <w:proofErr w:type="spellEnd"/>
+      <w:r>
+        <w:t xml:space="preserve"> Power)</w:t>
+      </w:r>
+    </w:p>
+    <w:p>
+      <w:r>
+        <w:t>10. VIX (Volatility Index)</w:t>
+      </w:r>
+    </w:p>
+    <w:p>
+      <w:r>
+        <w:t>11. TSLA (Tesla)</w:t>
+      </w:r>
+    </w:p>
+    <w:p>
+      <w:r>
+        <w:t>1</w:t>
+      </w:r>
+      <w:r>
+        <w:t>2. GWPH (GW Pharmaceuticals)</w:t>
+      </w:r>
+    </w:p>
+    <w:p>
+      <w:r>
+        <w:t>13. MSFT (Microsoft)</w:t>
+      </w:r>
+    </w:p>
+    <w:p>
+      <w:r>
+        <w:t>14. GLD (SPDR Gold Shares)</w:t>
+      </w:r>
+    </w:p>
+    <w:p/>
+    <w:p>
+      <w:pPr>
+        <w:pStyle w:val="Heading3"/>
+      </w:pPr>
+      <w:r>
+        <w:t>Problem Statement</w:t>
+      </w:r>
+    </w:p>
+    <w:p/>
+    <w:p>
+      <w:r>
+        <w:t>My problem statement is simple and straightforward - How can I increase my chances of picking "winning" stocks?</w:t>
+      </w:r>
+    </w:p>
+    <w:p/>
+    <w:p>
+      <w:r>
+        <w:t xml:space="preserve">My current analysis involves tracking a handful of stocks on google.com/finance.  When time permits, I print-off quarterly and other reports and read them in detail.  I believe that another strategy that would complement my current </w:t>
+      </w:r>
+      <w:r>
+        <w:t xml:space="preserve">fundamental </w:t>
+      </w:r>
+      <w:r>
+        <w:t>analysis is creating predictive models on the price of the stock.  I feel that my feeble brain is no match for machine learning algorithms when it comes down to crunching numbers.</w:t>
+      </w:r>
+    </w:p>
+    <w:p/>
+    <w:p>
+      <w:pPr>
+        <w:rPr>
+          <w:rFonts w:asciiTheme="majorHAnsi" w:eastAsiaTheme="majorEastAsia" w:hAnsiTheme="majorHAnsi" w:cstheme="majorBidi"/>
+          <w:b/>
+          <w:bCs/>
+          <w:color w:val="4F81BD" w:themeColor="accent1"/>
+        </w:rPr>
+      </w:pPr>
+      <w:r>
+        <w:br w:type="page"/>
+      </w:r>
+    </w:p>
+    <w:p>
+      <w:pPr>
+        <w:pStyle w:val="Heading3"/>
+      </w:pPr>
+      <w:r>
+        <w:t>Metrics</w:t>
+      </w:r>
+    </w:p>
+    <w:p/>
+    <w:p>
+      <w:r>
+        <w:t xml:space="preserve">I will be attempting to use the train/test split utility on the stock data from </w:t>
+      </w:r>
+      <w:proofErr w:type="spellStart"/>
+      <w:r>
+        <w:t>sklearn's</w:t>
+      </w:r>
+      <w:proofErr w:type="spellEnd"/>
+      <w:r>
+        <w:t xml:space="preserve"> </w:t>
+      </w:r>
+      <w:proofErr w:type="spellStart"/>
+      <w:r>
+        <w:t>cross_validation</w:t>
+      </w:r>
+      <w:proofErr w:type="spellEnd"/>
+      <w:r>
+        <w:t xml:space="preserve"> </w:t>
+      </w:r>
       <w:proofErr w:type="gramStart"/>
       <w:r>
-        <w:t>CSV files captures</w:t>
+        <w:t>module .</w:t>
       </w:r>
       <w:proofErr w:type="gramEnd"/>
       <w:r>
-        <w:t xml:space="preserve"> the daily stock data for the following s</w:t>
-      </w:r>
-      <w:r>
-        <w:t>tocks from the last 5 years</w:t>
-      </w:r>
-    </w:p>
-    <w:p/>
-    <w:p>
-      <w:r>
-        <w:lastRenderedPageBreak/>
-        <w:t>1. SPY (SPDR S&amp;P 500 ETF)</w:t>
-      </w:r>
-    </w:p>
-    <w:p>
-      <w:r>
-        <w:t xml:space="preserve">2. UPRO </w:t>
-      </w:r>
-      <w:r>
+        <w:t xml:space="preserve">  A section of the data will be used to train the model and another section will be used to test the model on unseen data (out of sample data).  I will use the score method to measure the difference between predicted prices and real prices in the testing (out-of-sample) dataset.  </w:t>
+      </w:r>
+    </w:p>
+    <w:p/>
+    <w:p>
+      <w:r>
+        <w:t>Sample lines of code:</w:t>
+      </w:r>
+    </w:p>
+    <w:p/>
+    <w:p>
+      <w:pPr>
+        <w:rPr>
+          <w:rFonts w:ascii="Courier" w:hAnsi="Courier"/>
+          <w:sz w:val="20"/>
+          <w:szCs w:val="20"/>
+          <w:highlight w:val="lightGray"/>
+        </w:rPr>
+      </w:pPr>
+      <w:r>
+        <w:rPr>
+          <w:rFonts w:ascii="Courier" w:hAnsi="Courier"/>
+          <w:sz w:val="20"/>
+          <w:szCs w:val="20"/>
+          <w:highlight w:val="lightGray"/>
+        </w:rPr>
+        <w:t xml:space="preserve"># </w:t>
+      </w:r>
+      <w:proofErr w:type="gramStart"/>
+      <w:r>
+        <w:rPr>
+          <w:rFonts w:ascii="Courier" w:hAnsi="Courier"/>
+          <w:sz w:val="20"/>
+          <w:szCs w:val="20"/>
+          <w:highlight w:val="lightGray"/>
+        </w:rPr>
+        <w:t>splitting</w:t>
+      </w:r>
+      <w:proofErr w:type="gramEnd"/>
+      <w:r>
+        <w:rPr>
+          <w:rFonts w:ascii="Courier" w:hAnsi="Courier"/>
+          <w:sz w:val="20"/>
+          <w:szCs w:val="20"/>
+          <w:highlight w:val="lightGray"/>
+        </w:rPr>
+        <w:t xml:space="preserve"> the train / test data:  </w:t>
+      </w:r>
+    </w:p>
+    <w:p>
+      <w:pPr>
+        <w:rPr>
+          <w:rFonts w:ascii="Courier" w:hAnsi="Courier"/>
+          <w:sz w:val="20"/>
+          <w:szCs w:val="20"/>
+        </w:rPr>
+      </w:pPr>
+      <w:proofErr w:type="spellStart"/>
+      <w:r>
+        <w:rPr>
+          <w:rFonts w:ascii="Courier" w:hAnsi="Courier"/>
+          <w:sz w:val="20"/>
+          <w:szCs w:val="20"/>
+          <w:highlight w:val="lightGray"/>
+        </w:rPr>
+        <w:t>X_train</w:t>
+      </w:r>
+      <w:proofErr w:type="spellEnd"/>
+      <w:r>
+        <w:rPr>
+          <w:rFonts w:ascii="Courier" w:hAnsi="Courier"/>
+          <w:sz w:val="20"/>
+          <w:szCs w:val="20"/>
+          <w:highlight w:val="lightGray"/>
+        </w:rPr>
+        <w:t xml:space="preserve">, </w:t>
+      </w:r>
+      <w:proofErr w:type="spellStart"/>
+      <w:r>
+        <w:rPr>
+          <w:rFonts w:ascii="Courier" w:hAnsi="Courier"/>
+          <w:sz w:val="20"/>
+          <w:szCs w:val="20"/>
+          <w:highlight w:val="lightGray"/>
+        </w:rPr>
+        <w:t>X_test</w:t>
+      </w:r>
+      <w:proofErr w:type="spellEnd"/>
+      <w:r>
+        <w:rPr>
+          <w:rFonts w:ascii="Courier" w:hAnsi="Courier"/>
+          <w:sz w:val="20"/>
+          <w:szCs w:val="20"/>
+          <w:highlight w:val="lightGray"/>
+        </w:rPr>
+        <w:t xml:space="preserve">, </w:t>
+      </w:r>
+      <w:proofErr w:type="spellStart"/>
+      <w:r>
+        <w:rPr>
+          <w:rFonts w:ascii="Courier" w:hAnsi="Courier"/>
+          <w:sz w:val="20"/>
+          <w:szCs w:val="20"/>
+          <w:highlight w:val="lightGray"/>
+        </w:rPr>
+        <w:t>y_train</w:t>
+      </w:r>
+      <w:proofErr w:type="spellEnd"/>
+      <w:r>
+        <w:rPr>
+          <w:rFonts w:ascii="Courier" w:hAnsi="Courier"/>
+          <w:sz w:val="20"/>
+          <w:szCs w:val="20"/>
+          <w:highlight w:val="lightGray"/>
+        </w:rPr>
+        <w:t xml:space="preserve">, </w:t>
+      </w:r>
+      <w:proofErr w:type="spellStart"/>
+      <w:r>
+        <w:rPr>
+          <w:rFonts w:ascii="Courier" w:hAnsi="Courier"/>
+          <w:sz w:val="20"/>
+          <w:szCs w:val="20"/>
+          <w:highlight w:val="lightGray"/>
+        </w:rPr>
+        <w:t>y_test</w:t>
+      </w:r>
+      <w:proofErr w:type="spellEnd"/>
+      <w:r>
+        <w:rPr>
+          <w:rFonts w:ascii="Courier" w:hAnsi="Courier"/>
+          <w:sz w:val="20"/>
+          <w:szCs w:val="20"/>
+          <w:highlight w:val="lightGray"/>
+        </w:rPr>
+        <w:t xml:space="preserve"> = </w:t>
+      </w:r>
+      <w:proofErr w:type="spellStart"/>
+      <w:r>
+        <w:rPr>
+          <w:rFonts w:ascii="Courier" w:hAnsi="Courier"/>
+          <w:sz w:val="20"/>
+          <w:szCs w:val="20"/>
+          <w:highlight w:val="lightGray"/>
+        </w:rPr>
+        <w:t>train_test_</w:t>
+      </w:r>
+      <w:proofErr w:type="gramStart"/>
+      <w:r>
+        <w:rPr>
+          <w:rFonts w:ascii="Courier" w:hAnsi="Courier"/>
+          <w:sz w:val="20"/>
+          <w:szCs w:val="20"/>
+          <w:highlight w:val="lightGray"/>
+        </w:rPr>
+        <w:t>split</w:t>
+      </w:r>
+      <w:proofErr w:type="spellEnd"/>
+      <w:r>
+        <w:rPr>
+          <w:rFonts w:ascii="Courier" w:hAnsi="Courier"/>
+          <w:sz w:val="20"/>
+          <w:szCs w:val="20"/>
+          <w:highlight w:val="lightGray"/>
+        </w:rPr>
         <w:t>(</w:t>
       </w:r>
-      <w:proofErr w:type="spellStart"/>
-      <w:r>
-        <w:t>ProShares</w:t>
-      </w:r>
-      <w:proofErr w:type="spellEnd"/>
-      <w:r>
+      <w:proofErr w:type="gramEnd"/>
+      <w:r>
+        <w:rPr>
+          <w:rFonts w:ascii="Courier" w:hAnsi="Courier"/>
+          <w:sz w:val="20"/>
+          <w:szCs w:val="20"/>
+          <w:highlight w:val="lightGray"/>
+        </w:rPr>
+        <w:t>X, y,</w:t>
+      </w:r>
+      <w:r>
+        <w:rPr>
+          <w:rFonts w:ascii="Courier" w:hAnsi="Courier"/>
+          <w:sz w:val="20"/>
+          <w:szCs w:val="20"/>
+          <w:highlight w:val="lightGray"/>
+        </w:rPr>
         <w:t xml:space="preserve"> </w:t>
       </w:r>
       <w:proofErr w:type="spellStart"/>
       <w:r>
-        <w:t>UltraPro</w:t>
-      </w:r>
-      <w:proofErr w:type="spellEnd"/>
-      <w:r>
-        <w:t xml:space="preserve"> S&amp;P500)</w:t>
-      </w:r>
-    </w:p>
-    <w:p>
-      <w:r>
-        <w:t>3. GOOG (Google)</w:t>
-      </w:r>
-    </w:p>
-    <w:p>
-      <w:r>
-        <w:t>4. AAPL (Apple)</w:t>
-      </w:r>
-    </w:p>
-    <w:p>
-      <w:r>
-        <w:t>5. AMZN (Amazon)</w:t>
-      </w:r>
-    </w:p>
-    <w:p>
-      <w:r>
-        <w:t>6. DIS (Disney)</w:t>
-      </w:r>
-    </w:p>
-    <w:p>
-      <w:r>
-        <w:t>7. NFLX (Netflix)</w:t>
-      </w:r>
-    </w:p>
-    <w:p>
-      <w:r>
-        <w:t>8. FB (Facebook)</w:t>
-      </w:r>
-    </w:p>
-    <w:p>
-      <w:r>
-        <w:t>9. AXY (</w:t>
-      </w:r>
-      <w:proofErr w:type="spellStart"/>
-      <w:r>
-        <w:t>Alterra</w:t>
-      </w:r>
-      <w:proofErr w:type="spellEnd"/>
-      <w:r>
-        <w:t xml:space="preserve"> Power)</w:t>
-      </w:r>
-    </w:p>
-    <w:p>
-      <w:r>
-        <w:t>10. VIX (Volatility Index)</w:t>
-      </w:r>
-    </w:p>
-    <w:p>
-      <w:r>
-        <w:t>11. TSLA (Tesla)</w:t>
-      </w:r>
-    </w:p>
-    <w:p>
-      <w:r>
-        <w:t>1</w:t>
-      </w:r>
-      <w:r>
-        <w:t>2. GWPH (GW Pharmaceuticals)</w:t>
-      </w:r>
-    </w:p>
-    <w:p>
-      <w:r>
-        <w:t>13. MSFT (Microsoft)</w:t>
-      </w:r>
-    </w:p>
-    <w:p>
-      <w:r>
-        <w:t>14. GLD (SPDR Gold Shares)</w:t>
-      </w:r>
-    </w:p>
-    <w:p/>
+        <w:rPr>
+          <w:rFonts w:ascii="Courier" w:hAnsi="Courier"/>
+          <w:sz w:val="20"/>
+          <w:szCs w:val="20"/>
+          <w:highlight w:val="lightGray"/>
+        </w:rPr>
+        <w:t>test_size</w:t>
+      </w:r>
+      <w:proofErr w:type="spellEnd"/>
+      <w:r>
+        <w:rPr>
+          <w:rFonts w:ascii="Courier" w:hAnsi="Courier"/>
+          <w:sz w:val="20"/>
+          <w:szCs w:val="20"/>
+          <w:highlight w:val="lightGray"/>
+        </w:rPr>
+        <w:t xml:space="preserve">=0.3, </w:t>
+      </w:r>
+      <w:proofErr w:type="spellStart"/>
+      <w:r>
+        <w:rPr>
+          <w:rFonts w:ascii="Courier" w:hAnsi="Courier"/>
+          <w:sz w:val="20"/>
+          <w:szCs w:val="20"/>
+          <w:highlight w:val="lightGray"/>
+        </w:rPr>
+        <w:t>random_state</w:t>
+      </w:r>
+      <w:proofErr w:type="spellEnd"/>
+      <w:r>
+        <w:rPr>
+          <w:rFonts w:ascii="Courier" w:hAnsi="Courier"/>
+          <w:sz w:val="20"/>
+          <w:szCs w:val="20"/>
+          <w:highlight w:val="lightGray"/>
+        </w:rPr>
+        <w:t>=0)</w:t>
+      </w:r>
+    </w:p>
+    <w:p/>
+    <w:p>
+      <w:r>
+        <w:t xml:space="preserve">Displaying the predictive score of linear regression or </w:t>
+      </w:r>
+      <w:proofErr w:type="spellStart"/>
+      <w:r>
+        <w:t>k</w:t>
+      </w:r>
+      <w:r>
+        <w:t>nn</w:t>
+      </w:r>
+      <w:proofErr w:type="spellEnd"/>
+      <w:r>
+        <w:t xml:space="preserve"> regression on unseen data:</w:t>
+      </w:r>
+    </w:p>
+    <w:p/>
+    <w:p>
+      <w:pPr>
+        <w:rPr>
+          <w:rFonts w:ascii="Courier" w:hAnsi="Courier"/>
+          <w:sz w:val="20"/>
+          <w:szCs w:val="20"/>
+        </w:rPr>
+      </w:pPr>
+      <w:proofErr w:type="gramStart"/>
+      <w:r>
+        <w:rPr>
+          <w:rFonts w:ascii="Courier" w:hAnsi="Courier"/>
+          <w:sz w:val="20"/>
+          <w:szCs w:val="20"/>
+          <w:highlight w:val="lightGray"/>
+        </w:rPr>
+        <w:t>print</w:t>
+      </w:r>
+      <w:proofErr w:type="gramEnd"/>
+      <w:r>
+        <w:rPr>
+          <w:rFonts w:ascii="Courier" w:hAnsi="Courier"/>
+          <w:sz w:val="20"/>
+          <w:szCs w:val="20"/>
+          <w:highlight w:val="lightGray"/>
+        </w:rPr>
+        <w:t>('</w:t>
+      </w:r>
+      <w:proofErr w:type="spellStart"/>
+      <w:r>
+        <w:rPr>
+          <w:rFonts w:ascii="Courier" w:hAnsi="Courier"/>
+          <w:sz w:val="20"/>
+          <w:szCs w:val="20"/>
+          <w:highlight w:val="lightGray"/>
+        </w:rPr>
+        <w:t>regr.score</w:t>
+      </w:r>
+      <w:proofErr w:type="spellEnd"/>
+      <w:r>
+        <w:rPr>
+          <w:rFonts w:ascii="Courier" w:hAnsi="Courier"/>
+          <w:sz w:val="20"/>
+          <w:szCs w:val="20"/>
+          <w:highlight w:val="lightGray"/>
+        </w:rPr>
+        <w:t>(</w:t>
+      </w:r>
+      <w:proofErr w:type="spellStart"/>
+      <w:r>
+        <w:rPr>
+          <w:rFonts w:ascii="Courier" w:hAnsi="Courier"/>
+          <w:sz w:val="20"/>
+          <w:szCs w:val="20"/>
+          <w:highlight w:val="lightGray"/>
+        </w:rPr>
+        <w:t>X_test</w:t>
+      </w:r>
+      <w:proofErr w:type="spellEnd"/>
+      <w:r>
+        <w:rPr>
+          <w:rFonts w:ascii="Courier" w:hAnsi="Courier"/>
+          <w:sz w:val="20"/>
+          <w:szCs w:val="20"/>
+          <w:highlight w:val="lightGray"/>
+        </w:rPr>
+        <w:t xml:space="preserve">, </w:t>
+      </w:r>
+      <w:proofErr w:type="spellStart"/>
+      <w:r>
+        <w:rPr>
+          <w:rFonts w:ascii="Courier" w:hAnsi="Courier"/>
+          <w:sz w:val="20"/>
+          <w:szCs w:val="20"/>
+          <w:highlight w:val="lightGray"/>
+        </w:rPr>
+        <w:t>y_test</w:t>
+      </w:r>
+      <w:proofErr w:type="spellEnd"/>
+      <w:r>
+        <w:rPr>
+          <w:rFonts w:ascii="Courier" w:hAnsi="Courier"/>
+          <w:sz w:val="20"/>
+          <w:szCs w:val="20"/>
+          <w:highlight w:val="lightGray"/>
+        </w:rPr>
+        <w:t>): %.2f</w:t>
+      </w:r>
+      <w:r>
+        <w:rPr>
+          <w:rFonts w:ascii="Courier" w:hAnsi="Courier"/>
+          <w:sz w:val="20"/>
+          <w:szCs w:val="20"/>
+          <w:highlight w:val="lightGray"/>
+        </w:rPr>
+        <w:t xml:space="preserve">' % </w:t>
+      </w:r>
+      <w:proofErr w:type="spellStart"/>
+      <w:r>
+        <w:rPr>
+          <w:rFonts w:ascii="Courier" w:hAnsi="Courier"/>
+          <w:sz w:val="20"/>
+          <w:szCs w:val="20"/>
+          <w:highlight w:val="lightGray"/>
+        </w:rPr>
+        <w:t>regr.score</w:t>
+      </w:r>
+      <w:proofErr w:type="spellEnd"/>
+      <w:r>
+        <w:rPr>
+          <w:rFonts w:ascii="Courier" w:hAnsi="Courier"/>
+          <w:sz w:val="20"/>
+          <w:szCs w:val="20"/>
+          <w:highlight w:val="lightGray"/>
+        </w:rPr>
+        <w:t>(</w:t>
+      </w:r>
+      <w:proofErr w:type="spellStart"/>
+      <w:r>
+        <w:rPr>
+          <w:rFonts w:ascii="Courier" w:hAnsi="Courier"/>
+          <w:sz w:val="20"/>
+          <w:szCs w:val="20"/>
+          <w:highlight w:val="lightGray"/>
+        </w:rPr>
+        <w:t>X_test</w:t>
+      </w:r>
+      <w:proofErr w:type="spellEnd"/>
+      <w:r>
+        <w:rPr>
+          <w:rFonts w:ascii="Courier" w:hAnsi="Courier"/>
+          <w:sz w:val="20"/>
+          <w:szCs w:val="20"/>
+          <w:highlight w:val="lightGray"/>
+        </w:rPr>
+        <w:t xml:space="preserve">, </w:t>
+      </w:r>
+      <w:proofErr w:type="spellStart"/>
+      <w:r>
+        <w:rPr>
+          <w:rFonts w:ascii="Courier" w:hAnsi="Courier"/>
+          <w:sz w:val="20"/>
+          <w:szCs w:val="20"/>
+          <w:highlight w:val="lightGray"/>
+        </w:rPr>
+        <w:t>y_test</w:t>
+      </w:r>
+      <w:proofErr w:type="spellEnd"/>
+      <w:r>
+        <w:rPr>
+          <w:rFonts w:ascii="Courier" w:hAnsi="Courier"/>
+          <w:sz w:val="20"/>
+          <w:szCs w:val="20"/>
+          <w:highlight w:val="lightGray"/>
+        </w:rPr>
+        <w:t>))</w:t>
+      </w:r>
+    </w:p>
+    <w:p/>
+    <w:p>
+      <w:pPr>
+        <w:pStyle w:val="Heading2"/>
+      </w:pPr>
+      <w:r>
+        <w:t>II. Analysis</w:t>
+      </w:r>
+    </w:p>
     <w:p/>
     <w:p>
       <w:pPr>
         <w:pStyle w:val="Heading3"/>
       </w:pPr>
       <w:r>
-        <w:t>Problem Statement</w:t>
-      </w:r>
-    </w:p>
-    <w:p/>
-    <w:p>
-      <w:r>
-        <w:t>My problem statement is simple and straightforward - How can I increase my chances of picking "winning" stocks?</w:t>
-      </w:r>
-    </w:p>
-    <w:p/>
-    <w:p>
-      <w:r>
-        <w:t>My current analysis involves tracking a handful of stocks on google.com/finance.  When time permits, I print-off quarterly and other reports and read them in detail.  I believe that another strategy that would complement my current analysis is creating predictive models on the price of the stock.  I feel that my feeble brain is no match for machine learning algorithms when it comes down to crunching numbers.</w:t>
-      </w:r>
-    </w:p>
-    <w:p/>
-    <w:p/>
-    <w:p>
-      <w:pPr>
-        <w:pStyle w:val="Heading3"/>
-      </w:pPr>
-      <w:r>
-        <w:t>Metrics</w:t>
-      </w:r>
-    </w:p>
-    <w:p/>
-    <w:p>
-      <w:r>
-        <w:t xml:space="preserve">I will be attempting to use the train/test split utility on the stock data from </w:t>
-      </w:r>
-      <w:proofErr w:type="spellStart"/>
-      <w:r>
-        <w:t>sklearn's</w:t>
-      </w:r>
-      <w:proofErr w:type="spellEnd"/>
-      <w:r>
-        <w:t xml:space="preserve"> </w:t>
-      </w:r>
-      <w:proofErr w:type="spellStart"/>
-      <w:r>
-        <w:t>cross_validation</w:t>
-      </w:r>
-      <w:proofErr w:type="spellEnd"/>
-      <w:r>
-        <w:t xml:space="preserve"> </w:t>
-      </w:r>
+        <w:t>Data Exploration</w:t>
+      </w:r>
+    </w:p>
+    <w:p/>
+    <w:p>
+      <w:r>
+        <w:t>For this project, I will be using data in the form of datasets.  I have selected 12+ stocks that are actively traded on the stock market.  I've also included data related to the volatility index (VIX).  This is also known as the fear gauge.  It is explained that when the VIX is high, the market moves lower as they are (supposedly) inversely related.  I plan to include the VIX data with other stocks in visual comparisons.</w:t>
+      </w:r>
+    </w:p>
+    <w:p/>
+    <w:p>
+      <w:r>
+        <w:t xml:space="preserve">All stock data </w:t>
+      </w:r>
+      <w:r>
+        <w:t xml:space="preserve">files have the same columns: </w:t>
+      </w:r>
+    </w:p>
+    <w:p>
+      <w:r>
+        <w:t>- Dat</w:t>
+      </w:r>
+      <w:r>
+        <w:t xml:space="preserve">e (date of the stock price) </w:t>
+      </w:r>
+    </w:p>
+    <w:p>
+      <w:r>
+        <w:t xml:space="preserve">- Open </w:t>
+      </w:r>
+      <w:r>
+        <w:t xml:space="preserve">(opening price of the stock </w:t>
+      </w:r>
+    </w:p>
+    <w:p>
+      <w:r>
+        <w:t>- High (highest price</w:t>
+      </w:r>
+      <w:r>
+        <w:t xml:space="preserve"> of the stock for the day) </w:t>
+      </w:r>
+    </w:p>
+    <w:p>
+      <w:r>
+        <w:t>- Low (lowest pric</w:t>
+      </w:r>
+      <w:r>
+        <w:t xml:space="preserve">e of the stock for the day) </w:t>
+      </w:r>
+    </w:p>
+    <w:p>
+      <w:r>
+        <w:t>- Close (p</w:t>
+      </w:r>
+      <w:r>
+        <w:t xml:space="preserve">rice of the stock at close) </w:t>
+      </w:r>
+    </w:p>
+    <w:p>
+      <w:r>
+        <w:t>- Volume (the trading volume</w:t>
+      </w:r>
+      <w:r>
+        <w:t xml:space="preserve"> of the stock for the day) </w:t>
+      </w:r>
+    </w:p>
+    <w:p>
+      <w:r>
+        <w:t xml:space="preserve">- </w:t>
+      </w:r>
+      <w:proofErr w:type="spellStart"/>
+      <w:r>
+        <w:t>Adj</w:t>
+      </w:r>
+      <w:proofErr w:type="spellEnd"/>
+      <w:r>
+        <w:t xml:space="preserve"> Close</w:t>
+      </w:r>
+      <w:r>
+        <w:t xml:space="preserve"> (the adjusted close price) </w:t>
+      </w:r>
+    </w:p>
+    <w:p/>
+    <w:p>
       <w:proofErr w:type="gramStart"/>
       <w:r>
-        <w:t>module .</w:t>
+        <w:t>note</w:t>
       </w:r>
       <w:proofErr w:type="gramEnd"/>
       <w:r>
-        <w:t xml:space="preserve">  A section of the data will be used to train the model and another section will be used to test the model on unseen data (out of sample data).  I will use the score method to measure the difference between predicted prices and real prices in the testing (out-of-sample) dataset.  </w:t>
-      </w:r>
-    </w:p>
-    <w:p/>
-    <w:p>
-      <w:r>
-        <w:t>Sample lines of code:</w:t>
-      </w:r>
-    </w:p>
-    <w:p>
-      <w:proofErr w:type="gramStart"/>
-      <w:r>
-        <w:t>splitting</w:t>
-      </w:r>
-      <w:proofErr w:type="gramEnd"/>
-      <w:r>
-        <w:t xml:space="preserve"> the train / test data:  </w:t>
-      </w:r>
-    </w:p>
-    <w:p>
-      <w:proofErr w:type="spellStart"/>
-      <w:r>
-        <w:t>X_train</w:t>
-      </w:r>
-      <w:proofErr w:type="spellEnd"/>
-      <w:r>
-        <w:t xml:space="preserve">, </w:t>
-      </w:r>
-      <w:proofErr w:type="spellStart"/>
-      <w:r>
-        <w:t>X_test</w:t>
-      </w:r>
-      <w:proofErr w:type="spellEnd"/>
-      <w:r>
-        <w:t xml:space="preserve">, </w:t>
-      </w:r>
-      <w:proofErr w:type="spellStart"/>
-      <w:r>
-        <w:t>y_train</w:t>
-      </w:r>
-      <w:proofErr w:type="spellEnd"/>
-      <w:r>
-        <w:t xml:space="preserve">, </w:t>
-      </w:r>
-      <w:proofErr w:type="spellStart"/>
-      <w:r>
-        <w:t>y_test</w:t>
-      </w:r>
-      <w:proofErr w:type="spellEnd"/>
-      <w:r>
-        <w:t xml:space="preserve"> = </w:t>
-      </w:r>
-      <w:proofErr w:type="spellStart"/>
-      <w:r>
-        <w:t>train_test_</w:t>
-      </w:r>
-      <w:proofErr w:type="gramStart"/>
-      <w:r>
-        <w:t>split</w:t>
-      </w:r>
-      <w:proofErr w:type="spellEnd"/>
-      <w:r>
-        <w:t>(</w:t>
-      </w:r>
-      <w:proofErr w:type="gramEnd"/>
-      <w:r>
-        <w:t>X, y,</w:t>
-      </w:r>
-      <w:r>
-        <w:t xml:space="preserve"> </w:t>
-      </w:r>
-      <w:proofErr w:type="spellStart"/>
-      <w:r>
-        <w:t>test_size</w:t>
-      </w:r>
-      <w:proofErr w:type="spellEnd"/>
-      <w:r>
-        <w:t xml:space="preserve">=0.3, </w:t>
-      </w:r>
-      <w:proofErr w:type="spellStart"/>
-      <w:r>
-        <w:t>random_state</w:t>
-      </w:r>
-      <w:proofErr w:type="spellEnd"/>
-      <w:r>
-        <w:t>=0)</w:t>
-      </w:r>
-    </w:p>
-    <w:p/>
-    <w:p>
-      <w:r>
-        <w:t xml:space="preserve">Displaying the predictive score of linear regression or </w:t>
-      </w:r>
-      <w:proofErr w:type="spellStart"/>
-      <w:r>
-        <w:t>k</w:t>
-      </w:r>
-      <w:r>
-        <w:t>nn</w:t>
-      </w:r>
-      <w:proofErr w:type="spellEnd"/>
-      <w:r>
-        <w:t xml:space="preserve"> regression on unseen </w:t>
-      </w:r>
-      <w:proofErr w:type="spellStart"/>
-      <w:r>
-        <w:t>data:</w:t>
-      </w:r>
-    </w:p>
-    <w:p>
-      <w:proofErr w:type="spellEnd"/>
-      <w:proofErr w:type="gramStart"/>
-      <w:r>
-        <w:t>print</w:t>
-      </w:r>
-      <w:proofErr w:type="gramEnd"/>
-      <w:r>
-        <w:t>('</w:t>
-      </w:r>
-      <w:proofErr w:type="spellStart"/>
-      <w:r>
-        <w:t>regr.score</w:t>
-      </w:r>
-      <w:proofErr w:type="spellEnd"/>
-      <w:r>
-        <w:t>(</w:t>
-      </w:r>
-      <w:proofErr w:type="spellStart"/>
-      <w:r>
-        <w:t>X_test</w:t>
-      </w:r>
-      <w:proofErr w:type="spellEnd"/>
-      <w:r>
-        <w:t xml:space="preserve">, </w:t>
-      </w:r>
-      <w:proofErr w:type="spellStart"/>
-      <w:r>
-        <w:t>y_test</w:t>
-      </w:r>
-      <w:proofErr w:type="spellEnd"/>
-      <w:r>
-        <w:t>): %.2f</w:t>
-      </w:r>
-      <w:r>
-        <w:t xml:space="preserve">' % </w:t>
-      </w:r>
-      <w:proofErr w:type="spellStart"/>
-      <w:r>
-        <w:t>regr.score</w:t>
-      </w:r>
-      <w:proofErr w:type="spellEnd"/>
-      <w:r>
-        <w:t>(</w:t>
-      </w:r>
-      <w:proofErr w:type="spellStart"/>
-      <w:r>
-        <w:t>X_test</w:t>
-      </w:r>
-      <w:proofErr w:type="spellEnd"/>
-      <w:r>
-        <w:t xml:space="preserve">, </w:t>
-      </w:r>
-      <w:proofErr w:type="spellStart"/>
-      <w:r>
-        <w:t>y_test</w:t>
-      </w:r>
-      <w:proofErr w:type="spellEnd"/>
-      <w:r>
-        <w:t>))</w:t>
-      </w:r>
-    </w:p>
-    <w:p/>
-    <w:p>
-      <w:pPr>
-        <w:pStyle w:val="Heading2"/>
-      </w:pPr>
-      <w:r>
-        <w:t>II. Analysis</w:t>
-      </w:r>
-    </w:p>
-    <w:p/>
-    <w:p>
-      <w:pPr>
-        <w:pStyle w:val="Heading3"/>
-      </w:pPr>
-      <w:r>
-        <w:t>Data Exploration</w:t>
-      </w:r>
-    </w:p>
-    <w:p/>
-    <w:p>
-      <w:r>
-        <w:t>For this project, I will be using data in the form of datasets.  I have selected 12+ stocks that are actively traded on the stock market.  I've also included data related to the volatility index (VIX).  This is also known as the fear gauge.  It is explained that when the VIX is high, the market moves lower as they are (supposedly) inversely related.  I plan to include the VIX data with other stocks in visual comparisons.</w:t>
-      </w:r>
-    </w:p>
-    <w:p/>
-    <w:p>
-      <w:r>
-        <w:t xml:space="preserve">All stock data </w:t>
-      </w:r>
-      <w:r>
-        <w:t xml:space="preserve">files have the same columns: </w:t>
-      </w:r>
-    </w:p>
-    <w:p>
-      <w:r>
-        <w:t>- Dat</w:t>
-      </w:r>
-      <w:r>
-        <w:t xml:space="preserve">e (date of the stock price) </w:t>
-      </w:r>
-    </w:p>
-    <w:p>
-      <w:r>
-        <w:t xml:space="preserve">- Open </w:t>
-      </w:r>
-      <w:r>
-        <w:t xml:space="preserve">(opening price of the stock </w:t>
-      </w:r>
-    </w:p>
-    <w:p>
-      <w:r>
-        <w:t>- High (highest price</w:t>
-      </w:r>
-      <w:r>
-        <w:t xml:space="preserve"> of the stock for the day) </w:t>
-      </w:r>
-    </w:p>
-    <w:p>
-      <w:r>
-        <w:t>- Low (lowest pric</w:t>
-      </w:r>
-      <w:r>
-        <w:t xml:space="preserve">e of the stock for the day) </w:t>
-      </w:r>
-    </w:p>
-    <w:p>
-      <w:r>
-        <w:t>- Close (p</w:t>
-      </w:r>
-      <w:r>
-        <w:t xml:space="preserve">rice of the stock at close) </w:t>
-      </w:r>
-    </w:p>
-    <w:p>
-      <w:r>
-        <w:t>- Volume (the trading volume</w:t>
-      </w:r>
-      <w:r>
-        <w:t xml:space="preserve"> of the stock for the day) </w:t>
-      </w:r>
-    </w:p>
-    <w:p>
-      <w:r>
-        <w:t xml:space="preserve">- </w:t>
-      </w:r>
-      <w:proofErr w:type="spellStart"/>
-      <w:r>
-        <w:t>Adj</w:t>
-      </w:r>
-      <w:proofErr w:type="spellEnd"/>
-      <w:r>
-        <w:t xml:space="preserve"> Close</w:t>
-      </w:r>
-      <w:r>
-        <w:t xml:space="preserve"> (the adjusted close price) </w:t>
-      </w:r>
-    </w:p>
-    <w:p>
-      <w:proofErr w:type="gramStart"/>
-      <w:r>
-        <w:t>note</w:t>
-      </w:r>
-      <w:proofErr w:type="gramEnd"/>
-      <w:r>
         <w:t>: the adjusted close price will be different from the "Close" price when a company chooses to split the st</w:t>
       </w:r>
       <w:r>
@@ -755,6 +1019,11 @@
       </w:r>
     </w:p>
     <w:p/>
+    <w:p>
+      <w:r>
+        <w:br w:type="page"/>
+      </w:r>
+    </w:p>
     <w:p>
       <w:r>
         <w:t>Sample data - SPY stock:</w:t>
@@ -2098,59 +2367,137 @@
     </w:p>
     <w:p/>
     <w:p>
+      <w:pPr>
+        <w:rPr>
+          <w:rFonts w:ascii="Courier" w:hAnsi="Courier"/>
+          <w:sz w:val="20"/>
+          <w:szCs w:val="20"/>
+          <w:highlight w:val="lightGray"/>
+        </w:rPr>
+      </w:pPr>
       <w:proofErr w:type="spellStart"/>
       <w:proofErr w:type="gramStart"/>
       <w:r>
+        <w:rPr>
+          <w:rFonts w:ascii="Courier" w:hAnsi="Courier"/>
+          <w:sz w:val="20"/>
+          <w:szCs w:val="20"/>
+          <w:highlight w:val="lightGray"/>
+        </w:rPr>
         <w:t>df</w:t>
       </w:r>
       <w:proofErr w:type="spellEnd"/>
       <w:proofErr w:type="gramEnd"/>
       <w:r>
+        <w:rPr>
+          <w:rFonts w:ascii="Courier" w:hAnsi="Courier"/>
+          <w:sz w:val="20"/>
+          <w:szCs w:val="20"/>
+          <w:highlight w:val="lightGray"/>
+        </w:rPr>
         <w:t xml:space="preserve">['Adj_Close_5_Days_Later'] = </w:t>
       </w:r>
       <w:proofErr w:type="spellStart"/>
       <w:r>
+        <w:rPr>
+          <w:rFonts w:ascii="Courier" w:hAnsi="Courier"/>
+          <w:sz w:val="20"/>
+          <w:szCs w:val="20"/>
+          <w:highlight w:val="lightGray"/>
+        </w:rPr>
         <w:t>df</w:t>
       </w:r>
       <w:proofErr w:type="spellEnd"/>
       <w:r>
+        <w:rPr>
+          <w:rFonts w:ascii="Courier" w:hAnsi="Courier"/>
+          <w:sz w:val="20"/>
+          <w:szCs w:val="20"/>
+          <w:highlight w:val="lightGray"/>
+        </w:rPr>
         <w:t>['</w:t>
       </w:r>
       <w:proofErr w:type="spellStart"/>
       <w:r>
+        <w:rPr>
+          <w:rFonts w:ascii="Courier" w:hAnsi="Courier"/>
+          <w:sz w:val="20"/>
+          <w:szCs w:val="20"/>
+          <w:highlight w:val="lightGray"/>
+        </w:rPr>
         <w:t>Adj</w:t>
       </w:r>
       <w:proofErr w:type="spellEnd"/>
       <w:r>
+        <w:rPr>
+          <w:rFonts w:ascii="Courier" w:hAnsi="Courier"/>
+          <w:sz w:val="20"/>
+          <w:szCs w:val="20"/>
+          <w:highlight w:val="lightGray"/>
+        </w:rPr>
         <w:t xml:space="preserve"> Close']</w:t>
       </w:r>
     </w:p>
     <w:p>
+      <w:pPr>
+        <w:rPr>
+          <w:rFonts w:ascii="Courier" w:hAnsi="Courier"/>
+          <w:sz w:val="20"/>
+          <w:szCs w:val="20"/>
+        </w:rPr>
+      </w:pPr>
       <w:proofErr w:type="spellStart"/>
       <w:proofErr w:type="gramStart"/>
       <w:r>
+        <w:rPr>
+          <w:rFonts w:ascii="Courier" w:hAnsi="Courier"/>
+          <w:sz w:val="20"/>
+          <w:szCs w:val="20"/>
+          <w:highlight w:val="lightGray"/>
+        </w:rPr>
         <w:t>df</w:t>
       </w:r>
       <w:proofErr w:type="spellEnd"/>
       <w:proofErr w:type="gramEnd"/>
       <w:r>
+        <w:rPr>
+          <w:rFonts w:ascii="Courier" w:hAnsi="Courier"/>
+          <w:sz w:val="20"/>
+          <w:szCs w:val="20"/>
+          <w:highlight w:val="lightGray"/>
+        </w:rPr>
         <w:t xml:space="preserve">['Adj_Close_5_Days_Later'] = </w:t>
       </w:r>
       <w:proofErr w:type="spellStart"/>
       <w:r>
+        <w:rPr>
+          <w:rFonts w:ascii="Courier" w:hAnsi="Courier"/>
+          <w:sz w:val="20"/>
+          <w:szCs w:val="20"/>
+          <w:highlight w:val="lightGray"/>
+        </w:rPr>
         <w:t>df</w:t>
       </w:r>
       <w:proofErr w:type="spellEnd"/>
       <w:r>
-        <w:t xml:space="preserve">['Adj_Close_5_Days_Later'].shift(-5) </w:t>
-      </w:r>
-    </w:p>
-    <w:p/>
-    <w:p>
-      <w:r>
+        <w:rPr>
+          <w:rFonts w:ascii="Courier" w:hAnsi="Courier"/>
+          <w:sz w:val="20"/>
+          <w:szCs w:val="20"/>
+          <w:highlight w:val="lightGray"/>
+        </w:rPr>
+        <w:t>['Adj_Close_5_Days_Later'].shift(-5)</w:t>
+      </w:r>
+      <w:r>
+        <w:rPr>
+          <w:rFonts w:ascii="Courier" w:hAnsi="Courier"/>
+          <w:sz w:val="20"/>
+          <w:szCs w:val="20"/>
+        </w:rPr>
         <w:t xml:space="preserve"> </w:t>
       </w:r>
     </w:p>
+    <w:p/>
     <w:p>
       <w:r>
         <w:t>Oth</w:t>
@@ -2284,7 +2631,6 @@
         <w:t>- To be able to compare stocks, the stock data will need to be normalized to view the differences in performance through time.</w:t>
       </w:r>
     </w:p>
-    <w:p/>
     <w:p/>
     <w:p>
       <w:pPr>
@@ -2348,9 +2694,67 @@
     <w:p/>
     <w:p>
       <w:r>
+        <w:rPr>
+          <w:noProof/>
+          <w:lang w:val="en-US"/>
+        </w:rPr>
+        <w:drawing>
+          <wp:inline distT="0" distB="0" distL="0" distR="0" wp14:anchorId="0EB85FC3" wp14:editId="183EC537">
+            <wp:extent cx="5478145" cy="4326255"/>
+            <wp:effectExtent l="0" t="0" r="8255" b="0"/>
+            <wp:docPr id="1" name="Picture 1" descr="Macintosh HD:Users:carldgosselin:Desktop:Screen Shot 2016-09-19 at 1.56.38 PM.png"/>
+            <wp:cNvGraphicFramePr>
+              <a:graphicFrameLocks xmlns:a="http://schemas.openxmlformats.org/drawingml/2006/main" noChangeAspect="1"/>
+            </wp:cNvGraphicFramePr>
+            <a:graphic xmlns:a="http://schemas.openxmlformats.org/drawingml/2006/main">
+              <a:graphicData uri="http://schemas.openxmlformats.org/drawingml/2006/picture">
+                <pic:pic xmlns:pic="http://schemas.openxmlformats.org/drawingml/2006/picture">
+                  <pic:nvPicPr>
+                    <pic:cNvPr id="0" name="Picture 1" descr="Macintosh HD:Users:carldgosselin:Desktop:Screen Shot 2016-09-19 at 1.56.38 PM.png"/>
+                    <pic:cNvPicPr>
+                      <a:picLocks noChangeAspect="1" noChangeArrowheads="1"/>
+                    </pic:cNvPicPr>
+                  </pic:nvPicPr>
+                  <pic:blipFill>
+                    <a:blip r:embed="rId11">
+                      <a:extLst>
+                        <a:ext uri="{28A0092B-C50C-407E-A947-70E740481C1C}">
+                          <a14:useLocalDpi xmlns:a14="http://schemas.microsoft.com/office/drawing/2010/main" val="0"/>
+                        </a:ext>
+                      </a:extLst>
+                    </a:blip>
+                    <a:srcRect/>
+                    <a:stretch>
+                      <a:fillRect/>
+                    </a:stretch>
+                  </pic:blipFill>
+                  <pic:spPr bwMode="auto">
+                    <a:xfrm>
+                      <a:off x="0" y="0"/>
+                      <a:ext cx="5478145" cy="4326255"/>
+                    </a:xfrm>
+                    <a:prstGeom prst="rect">
+                      <a:avLst/>
+                    </a:prstGeom>
+                    <a:noFill/>
+                    <a:ln>
+                      <a:noFill/>
+                    </a:ln>
+                  </pic:spPr>
+                </pic:pic>
+              </a:graphicData>
+            </a:graphic>
+          </wp:inline>
+        </w:drawing>
+      </w:r>
+    </w:p>
+    <w:p/>
+    <w:p/>
+    <w:p>
+      <w:r>
         <w:t xml:space="preserve">2) </w:t>
       </w:r>
-      <w:hyperlink r:id="rId11" w:history="1">
+      <w:hyperlink r:id="rId12" w:history="1">
         <w:r>
           <w:rPr>
             <w:rStyle w:val="Hyperlink"/>
@@ -2377,6 +2781,64 @@
         <w:t>- The space between the upper and lower bands indicate the amount of risk (aka standard deviation) in a stocks movement</w:t>
       </w:r>
     </w:p>
+    <w:p/>
+    <w:p>
+      <w:r>
+        <w:rPr>
+          <w:noProof/>
+          <w:lang w:val="en-US"/>
+        </w:rPr>
+        <w:drawing>
+          <wp:inline distT="0" distB="0" distL="0" distR="0" wp14:anchorId="12D272D5" wp14:editId="2958E759">
+            <wp:extent cx="5478145" cy="1600200"/>
+            <wp:effectExtent l="0" t="0" r="8255" b="0"/>
+            <wp:docPr id="2" name="Picture 2" descr="Macintosh HD:Users:carldgosselin:Desktop:Screen Shot 2016-09-19 at 1.58.06 PM.png"/>
+            <wp:cNvGraphicFramePr>
+              <a:graphicFrameLocks xmlns:a="http://schemas.openxmlformats.org/drawingml/2006/main" noChangeAspect="1"/>
+            </wp:cNvGraphicFramePr>
+            <a:graphic xmlns:a="http://schemas.openxmlformats.org/drawingml/2006/main">
+              <a:graphicData uri="http://schemas.openxmlformats.org/drawingml/2006/picture">
+                <pic:pic xmlns:pic="http://schemas.openxmlformats.org/drawingml/2006/picture">
+                  <pic:nvPicPr>
+                    <pic:cNvPr id="0" name="Picture 2" descr="Macintosh HD:Users:carldgosselin:Desktop:Screen Shot 2016-09-19 at 1.58.06 PM.png"/>
+                    <pic:cNvPicPr>
+                      <a:picLocks noChangeAspect="1" noChangeArrowheads="1"/>
+                    </pic:cNvPicPr>
+                  </pic:nvPicPr>
+                  <pic:blipFill>
+                    <a:blip r:embed="rId13">
+                      <a:extLst>
+                        <a:ext uri="{28A0092B-C50C-407E-A947-70E740481C1C}">
+                          <a14:useLocalDpi xmlns:a14="http://schemas.microsoft.com/office/drawing/2010/main" val="0"/>
+                        </a:ext>
+                      </a:extLst>
+                    </a:blip>
+                    <a:srcRect/>
+                    <a:stretch>
+                      <a:fillRect/>
+                    </a:stretch>
+                  </pic:blipFill>
+                  <pic:spPr bwMode="auto">
+                    <a:xfrm>
+                      <a:off x="0" y="0"/>
+                      <a:ext cx="5478145" cy="1600200"/>
+                    </a:xfrm>
+                    <a:prstGeom prst="rect">
+                      <a:avLst/>
+                    </a:prstGeom>
+                    <a:noFill/>
+                    <a:ln>
+                      <a:noFill/>
+                    </a:ln>
+                  </pic:spPr>
+                </pic:pic>
+              </a:graphicData>
+            </a:graphic>
+          </wp:inline>
+        </w:drawing>
+      </w:r>
+    </w:p>
+    <w:p/>
     <w:p>
       <w:r>
         <w:t xml:space="preserve"> </w:t>
@@ -2386,7 +2848,7 @@
       <w:r>
         <w:t xml:space="preserve">3) </w:t>
       </w:r>
-      <w:hyperlink r:id="rId12" w:history="1">
+      <w:hyperlink r:id="rId14" w:history="1">
         <w:r>
           <w:rPr>
             <w:rStyle w:val="Hyperlink"/>
@@ -2408,9 +2870,72 @@
     <w:p/>
     <w:p>
       <w:r>
+        <w:rPr>
+          <w:noProof/>
+          <w:lang w:val="en-US"/>
+        </w:rPr>
+        <w:drawing>
+          <wp:inline distT="0" distB="0" distL="0" distR="0" wp14:anchorId="5385D69E" wp14:editId="46949BAD">
+            <wp:extent cx="5520055" cy="1617345"/>
+            <wp:effectExtent l="0" t="0" r="0" b="8255"/>
+            <wp:docPr id="3" name="Picture 3" descr="Macintosh HD:Users:carldgosselin:Desktop:Screen Shot 2016-09-19 at 1.59.02 PM.png"/>
+            <wp:cNvGraphicFramePr>
+              <a:graphicFrameLocks xmlns:a="http://schemas.openxmlformats.org/drawingml/2006/main" noChangeAspect="1"/>
+            </wp:cNvGraphicFramePr>
+            <a:graphic xmlns:a="http://schemas.openxmlformats.org/drawingml/2006/main">
+              <a:graphicData uri="http://schemas.openxmlformats.org/drawingml/2006/picture">
+                <pic:pic xmlns:pic="http://schemas.openxmlformats.org/drawingml/2006/picture">
+                  <pic:nvPicPr>
+                    <pic:cNvPr id="0" name="Picture 3" descr="Macintosh HD:Users:carldgosselin:Desktop:Screen Shot 2016-09-19 at 1.59.02 PM.png"/>
+                    <pic:cNvPicPr>
+                      <a:picLocks noChangeAspect="1" noChangeArrowheads="1"/>
+                    </pic:cNvPicPr>
+                  </pic:nvPicPr>
+                  <pic:blipFill>
+                    <a:blip r:embed="rId15">
+                      <a:extLst>
+                        <a:ext uri="{28A0092B-C50C-407E-A947-70E740481C1C}">
+                          <a14:useLocalDpi xmlns:a14="http://schemas.microsoft.com/office/drawing/2010/main" val="0"/>
+                        </a:ext>
+                      </a:extLst>
+                    </a:blip>
+                    <a:srcRect/>
+                    <a:stretch>
+                      <a:fillRect/>
+                    </a:stretch>
+                  </pic:blipFill>
+                  <pic:spPr bwMode="auto">
+                    <a:xfrm>
+                      <a:off x="0" y="0"/>
+                      <a:ext cx="5520055" cy="1617345"/>
+                    </a:xfrm>
+                    <a:prstGeom prst="rect">
+                      <a:avLst/>
+                    </a:prstGeom>
+                    <a:noFill/>
+                    <a:ln>
+                      <a:noFill/>
+                    </a:ln>
+                  </pic:spPr>
+                </pic:pic>
+              </a:graphicData>
+            </a:graphic>
+          </wp:inline>
+        </w:drawing>
+      </w:r>
+    </w:p>
+    <w:p/>
+    <w:p/>
+    <w:p>
+      <w:r>
+        <w:br w:type="page"/>
+      </w:r>
+    </w:p>
+    <w:p>
+      <w:r>
         <w:t xml:space="preserve">4) </w:t>
       </w:r>
-      <w:hyperlink r:id="rId13" w:history="1">
+      <w:hyperlink r:id="rId16" w:history="1">
         <w:r>
           <w:rPr>
             <w:rStyle w:val="Hyperlink"/>
@@ -2431,10 +2956,159 @@
     </w:p>
     <w:p/>
     <w:p>
+      <w:proofErr w:type="gramStart"/>
+      <w:r>
+        <w:t>before</w:t>
+      </w:r>
+      <w:proofErr w:type="gramEnd"/>
+      <w:r>
+        <w:t>…</w:t>
+      </w:r>
+    </w:p>
+    <w:p>
+      <w:pPr>
+        <w:jc w:val="center"/>
+      </w:pPr>
+    </w:p>
+    <w:p>
+      <w:pPr>
+        <w:jc w:val="center"/>
+      </w:pPr>
+      <w:r>
+        <w:rPr>
+          <w:noProof/>
+          <w:lang w:val="en-US"/>
+        </w:rPr>
+        <w:drawing>
+          <wp:inline distT="0" distB="0" distL="0" distR="0" wp14:anchorId="48CC4EDA" wp14:editId="607A5595">
+            <wp:extent cx="4345903" cy="3141133"/>
+            <wp:effectExtent l="0" t="0" r="0" b="8890"/>
+            <wp:docPr id="4" name="Picture 4" descr="Macintosh HD:Users:carldgosselin:Desktop:Screen Shot 2016-09-19 at 1.59.59 PM.png"/>
+            <wp:cNvGraphicFramePr>
+              <a:graphicFrameLocks xmlns:a="http://schemas.openxmlformats.org/drawingml/2006/main" noChangeAspect="1"/>
+            </wp:cNvGraphicFramePr>
+            <a:graphic xmlns:a="http://schemas.openxmlformats.org/drawingml/2006/main">
+              <a:graphicData uri="http://schemas.openxmlformats.org/drawingml/2006/picture">
+                <pic:pic xmlns:pic="http://schemas.openxmlformats.org/drawingml/2006/picture">
+                  <pic:nvPicPr>
+                    <pic:cNvPr id="0" name="Picture 4" descr="Macintosh HD:Users:carldgosselin:Desktop:Screen Shot 2016-09-19 at 1.59.59 PM.png"/>
+                    <pic:cNvPicPr>
+                      <a:picLocks noChangeAspect="1" noChangeArrowheads="1"/>
+                    </pic:cNvPicPr>
+                  </pic:nvPicPr>
+                  <pic:blipFill>
+                    <a:blip r:embed="rId17">
+                      <a:extLst>
+                        <a:ext uri="{28A0092B-C50C-407E-A947-70E740481C1C}">
+                          <a14:useLocalDpi xmlns:a14="http://schemas.microsoft.com/office/drawing/2010/main" val="0"/>
+                        </a:ext>
+                      </a:extLst>
+                    </a:blip>
+                    <a:srcRect/>
+                    <a:stretch>
+                      <a:fillRect/>
+                    </a:stretch>
+                  </pic:blipFill>
+                  <pic:spPr bwMode="auto">
+                    <a:xfrm>
+                      <a:off x="0" y="0"/>
+                      <a:ext cx="4347122" cy="3142014"/>
+                    </a:xfrm>
+                    <a:prstGeom prst="rect">
+                      <a:avLst/>
+                    </a:prstGeom>
+                    <a:noFill/>
+                    <a:ln>
+                      <a:noFill/>
+                    </a:ln>
+                    <a:extLst>
+                      <a:ext uri="{FAA26D3D-D897-4be2-8F04-BA451C77F1D7}">
+                        <ma14:placeholderFlag xmlns:ma14="http://schemas.microsoft.com/office/mac/drawingml/2011/main"/>
+                      </a:ext>
+                    </a:extLst>
+                  </pic:spPr>
+                </pic:pic>
+              </a:graphicData>
+            </a:graphic>
+          </wp:inline>
+        </w:drawing>
+      </w:r>
+    </w:p>
+    <w:p>
+      <w:pPr>
+        <w:jc w:val="center"/>
+      </w:pPr>
+    </w:p>
+    <w:p>
+      <w:r>
+        <w:t>After…</w:t>
+      </w:r>
+    </w:p>
+    <w:p/>
+    <w:p>
+      <w:pPr>
+        <w:jc w:val="center"/>
+      </w:pPr>
+      <w:r>
+        <w:rPr>
+          <w:noProof/>
+          <w:lang w:val="en-US"/>
+        </w:rPr>
+        <w:drawing>
+          <wp:inline distT="0" distB="0" distL="0" distR="0" wp14:anchorId="16706A4A" wp14:editId="65695786">
+            <wp:extent cx="4178300" cy="3080329"/>
+            <wp:effectExtent l="0" t="0" r="0" b="0"/>
+            <wp:docPr id="5" name="Picture 5" descr="Macintosh HD:Users:carldgosselin:Desktop:Screen Shot 2016-09-19 at 2.00.52 PM.png"/>
+            <wp:cNvGraphicFramePr>
+              <a:graphicFrameLocks xmlns:a="http://schemas.openxmlformats.org/drawingml/2006/main" noChangeAspect="1"/>
+            </wp:cNvGraphicFramePr>
+            <a:graphic xmlns:a="http://schemas.openxmlformats.org/drawingml/2006/main">
+              <a:graphicData uri="http://schemas.openxmlformats.org/drawingml/2006/picture">
+                <pic:pic xmlns:pic="http://schemas.openxmlformats.org/drawingml/2006/picture">
+                  <pic:nvPicPr>
+                    <pic:cNvPr id="0" name="Picture 5" descr="Macintosh HD:Users:carldgosselin:Desktop:Screen Shot 2016-09-19 at 2.00.52 PM.png"/>
+                    <pic:cNvPicPr>
+                      <a:picLocks noChangeAspect="1" noChangeArrowheads="1"/>
+                    </pic:cNvPicPr>
+                  </pic:nvPicPr>
+                  <pic:blipFill>
+                    <a:blip r:embed="rId18">
+                      <a:extLst>
+                        <a:ext uri="{28A0092B-C50C-407E-A947-70E740481C1C}">
+                          <a14:useLocalDpi xmlns:a14="http://schemas.microsoft.com/office/drawing/2010/main" val="0"/>
+                        </a:ext>
+                      </a:extLst>
+                    </a:blip>
+                    <a:srcRect/>
+                    <a:stretch>
+                      <a:fillRect/>
+                    </a:stretch>
+                  </pic:blipFill>
+                  <pic:spPr bwMode="auto">
+                    <a:xfrm>
+                      <a:off x="0" y="0"/>
+                      <a:ext cx="4179617" cy="3081300"/>
+                    </a:xfrm>
+                    <a:prstGeom prst="rect">
+                      <a:avLst/>
+                    </a:prstGeom>
+                    <a:noFill/>
+                    <a:ln>
+                      <a:noFill/>
+                    </a:ln>
+                  </pic:spPr>
+                </pic:pic>
+              </a:graphicData>
+            </a:graphic>
+          </wp:inline>
+        </w:drawing>
+      </w:r>
+    </w:p>
+    <w:p>
       <w:r>
         <w:t xml:space="preserve">5) </w:t>
       </w:r>
-      <w:hyperlink r:id="rId14" w:history="1">
+      <w:hyperlink r:id="rId19" w:history="1">
         <w:r>
           <w:rPr>
             <w:rStyle w:val="Hyperlink"/>
@@ -2455,10 +3129,81 @@
     </w:p>
     <w:p/>
     <w:p>
+      <w:pPr>
+        <w:jc w:val="center"/>
+      </w:pPr>
+    </w:p>
+    <w:p>
+      <w:pPr>
+        <w:jc w:val="center"/>
+      </w:pPr>
+      <w:r>
+        <w:rPr>
+          <w:noProof/>
+          <w:lang w:val="en-US"/>
+        </w:rPr>
+        <w:drawing>
+          <wp:inline distT="0" distB="0" distL="0" distR="0" wp14:anchorId="42CFDB4E" wp14:editId="0155484F">
+            <wp:extent cx="4229100" cy="3934970"/>
+            <wp:effectExtent l="0" t="0" r="0" b="2540"/>
+            <wp:docPr id="6" name="Picture 6" descr="Macintosh HD:Users:carldgosselin:Desktop:Screen Shot 2016-09-19 at 2.05.27 PM.png"/>
+            <wp:cNvGraphicFramePr>
+              <a:graphicFrameLocks xmlns:a="http://schemas.openxmlformats.org/drawingml/2006/main" noChangeAspect="1"/>
+            </wp:cNvGraphicFramePr>
+            <a:graphic xmlns:a="http://schemas.openxmlformats.org/drawingml/2006/main">
+              <a:graphicData uri="http://schemas.openxmlformats.org/drawingml/2006/picture">
+                <pic:pic xmlns:pic="http://schemas.openxmlformats.org/drawingml/2006/picture">
+                  <pic:nvPicPr>
+                    <pic:cNvPr id="0" name="Picture 6" descr="Macintosh HD:Users:carldgosselin:Desktop:Screen Shot 2016-09-19 at 2.05.27 PM.png"/>
+                    <pic:cNvPicPr>
+                      <a:picLocks noChangeAspect="1" noChangeArrowheads="1"/>
+                    </pic:cNvPicPr>
+                  </pic:nvPicPr>
+                  <pic:blipFill>
+                    <a:blip r:embed="rId20">
+                      <a:extLst>
+                        <a:ext uri="{28A0092B-C50C-407E-A947-70E740481C1C}">
+                          <a14:useLocalDpi xmlns:a14="http://schemas.microsoft.com/office/drawing/2010/main" val="0"/>
+                        </a:ext>
+                      </a:extLst>
+                    </a:blip>
+                    <a:srcRect/>
+                    <a:stretch>
+                      <a:fillRect/>
+                    </a:stretch>
+                  </pic:blipFill>
+                  <pic:spPr bwMode="auto">
+                    <a:xfrm>
+                      <a:off x="0" y="0"/>
+                      <a:ext cx="4229199" cy="3935062"/>
+                    </a:xfrm>
+                    <a:prstGeom prst="rect">
+                      <a:avLst/>
+                    </a:prstGeom>
+                    <a:noFill/>
+                    <a:ln>
+                      <a:noFill/>
+                    </a:ln>
+                  </pic:spPr>
+                </pic:pic>
+              </a:graphicData>
+            </a:graphic>
+          </wp:inline>
+        </w:drawing>
+      </w:r>
+    </w:p>
+    <w:p/>
+    <w:p/>
+    <w:p>
+      <w:r>
+        <w:br w:type="page"/>
+      </w:r>
+    </w:p>
+    <w:p>
       <w:r>
         <w:t xml:space="preserve">6) </w:t>
       </w:r>
-      <w:hyperlink r:id="rId15" w:history="1">
+      <w:hyperlink r:id="rId21" w:history="1">
         <w:r>
           <w:rPr>
             <w:rStyle w:val="Hyperlink"/>
@@ -2498,9 +3243,123 @@
     <w:p/>
     <w:p>
       <w:r>
+        <w:rPr>
+          <w:noProof/>
+          <w:lang w:val="en-US"/>
+        </w:rPr>
+        <w:drawing>
+          <wp:inline distT="0" distB="0" distL="0" distR="0" wp14:anchorId="4DE0DD76" wp14:editId="0C8E3FB4">
+            <wp:extent cx="5478145" cy="2294255"/>
+            <wp:effectExtent l="0" t="0" r="8255" b="0"/>
+            <wp:docPr id="7" name="Picture 7" descr="Macintosh HD:Users:carldgosselin:Desktop:Screen Shot 2016-09-19 at 2.06.48 PM.png"/>
+            <wp:cNvGraphicFramePr>
+              <a:graphicFrameLocks xmlns:a="http://schemas.openxmlformats.org/drawingml/2006/main" noChangeAspect="1"/>
+            </wp:cNvGraphicFramePr>
+            <a:graphic xmlns:a="http://schemas.openxmlformats.org/drawingml/2006/main">
+              <a:graphicData uri="http://schemas.openxmlformats.org/drawingml/2006/picture">
+                <pic:pic xmlns:pic="http://schemas.openxmlformats.org/drawingml/2006/picture">
+                  <pic:nvPicPr>
+                    <pic:cNvPr id="0" name="Picture 7" descr="Macintosh HD:Users:carldgosselin:Desktop:Screen Shot 2016-09-19 at 2.06.48 PM.png"/>
+                    <pic:cNvPicPr>
+                      <a:picLocks noChangeAspect="1" noChangeArrowheads="1"/>
+                    </pic:cNvPicPr>
+                  </pic:nvPicPr>
+                  <pic:blipFill>
+                    <a:blip r:embed="rId22">
+                      <a:extLst>
+                        <a:ext uri="{28A0092B-C50C-407E-A947-70E740481C1C}">
+                          <a14:useLocalDpi xmlns:a14="http://schemas.microsoft.com/office/drawing/2010/main" val="0"/>
+                        </a:ext>
+                      </a:extLst>
+                    </a:blip>
+                    <a:srcRect/>
+                    <a:stretch>
+                      <a:fillRect/>
+                    </a:stretch>
+                  </pic:blipFill>
+                  <pic:spPr bwMode="auto">
+                    <a:xfrm>
+                      <a:off x="0" y="0"/>
+                      <a:ext cx="5478145" cy="2294255"/>
+                    </a:xfrm>
+                    <a:prstGeom prst="rect">
+                      <a:avLst/>
+                    </a:prstGeom>
+                    <a:noFill/>
+                    <a:ln>
+                      <a:noFill/>
+                    </a:ln>
+                  </pic:spPr>
+                </pic:pic>
+              </a:graphicData>
+            </a:graphic>
+          </wp:inline>
+        </w:drawing>
+      </w:r>
+    </w:p>
+    <w:p/>
+    <w:p>
+      <w:r>
+        <w:rPr>
+          <w:noProof/>
+          <w:lang w:val="en-US"/>
+        </w:rPr>
+        <w:drawing>
+          <wp:inline distT="0" distB="0" distL="0" distR="0" wp14:anchorId="307FCBF8" wp14:editId="2A4FCFA9">
+            <wp:extent cx="2814684" cy="4000500"/>
+            <wp:effectExtent l="0" t="0" r="5080" b="0"/>
+            <wp:docPr id="8" name="Picture 8" descr="Macintosh HD:Users:carldgosselin:Desktop:Screen Shot 2016-09-19 at 2.07.11 PM.png"/>
+            <wp:cNvGraphicFramePr>
+              <a:graphicFrameLocks xmlns:a="http://schemas.openxmlformats.org/drawingml/2006/main" noChangeAspect="1"/>
+            </wp:cNvGraphicFramePr>
+            <a:graphic xmlns:a="http://schemas.openxmlformats.org/drawingml/2006/main">
+              <a:graphicData uri="http://schemas.openxmlformats.org/drawingml/2006/picture">
+                <pic:pic xmlns:pic="http://schemas.openxmlformats.org/drawingml/2006/picture">
+                  <pic:nvPicPr>
+                    <pic:cNvPr id="0" name="Picture 8" descr="Macintosh HD:Users:carldgosselin:Desktop:Screen Shot 2016-09-19 at 2.07.11 PM.png"/>
+                    <pic:cNvPicPr>
+                      <a:picLocks noChangeAspect="1" noChangeArrowheads="1"/>
+                    </pic:cNvPicPr>
+                  </pic:nvPicPr>
+                  <pic:blipFill>
+                    <a:blip r:embed="rId23">
+                      <a:extLst>
+                        <a:ext uri="{28A0092B-C50C-407E-A947-70E740481C1C}">
+                          <a14:useLocalDpi xmlns:a14="http://schemas.microsoft.com/office/drawing/2010/main" val="0"/>
+                        </a:ext>
+                      </a:extLst>
+                    </a:blip>
+                    <a:srcRect/>
+                    <a:stretch>
+                      <a:fillRect/>
+                    </a:stretch>
+                  </pic:blipFill>
+                  <pic:spPr bwMode="auto">
+                    <a:xfrm>
+                      <a:off x="0" y="0"/>
+                      <a:ext cx="2814695" cy="4000515"/>
+                    </a:xfrm>
+                    <a:prstGeom prst="rect">
+                      <a:avLst/>
+                    </a:prstGeom>
+                    <a:noFill/>
+                    <a:ln>
+                      <a:noFill/>
+                    </a:ln>
+                  </pic:spPr>
+                </pic:pic>
+              </a:graphicData>
+            </a:graphic>
+          </wp:inline>
+        </w:drawing>
+      </w:r>
+    </w:p>
+    <w:p/>
+    <w:p>
+      <w:r>
         <w:t xml:space="preserve">7) </w:t>
       </w:r>
-      <w:hyperlink r:id="rId16" w:history="1">
+      <w:hyperlink r:id="rId24" w:history="1">
         <w:r>
           <w:rPr>
             <w:rStyle w:val="Hyperlink"/>
@@ -2532,12 +3391,90 @@
         <w:t>- The portfolio of stocks performed better than the SPY benchmark stock</w:t>
       </w:r>
     </w:p>
-    <w:p/>
+    <w:p>
+      <w:pPr>
+        <w:jc w:val="center"/>
+      </w:pPr>
+    </w:p>
+    <w:p>
+      <w:pPr>
+        <w:jc w:val="center"/>
+      </w:pPr>
+    </w:p>
+    <w:p>
+      <w:pPr>
+        <w:jc w:val="center"/>
+      </w:pPr>
+      <w:r>
+        <w:rPr>
+          <w:noProof/>
+          <w:lang w:val="en-US"/>
+        </w:rPr>
+        <w:drawing>
+          <wp:inline distT="0" distB="0" distL="0" distR="0" wp14:anchorId="03DF31AE" wp14:editId="3D7DB8C6">
+            <wp:extent cx="5789572" cy="4411133"/>
+            <wp:effectExtent l="0" t="0" r="1905" b="8890"/>
+            <wp:docPr id="9" name="Picture 9" descr="Macintosh HD:Users:carldgosselin:Desktop:Screen Shot 2016-09-19 at 2.13.08 PM.png"/>
+            <wp:cNvGraphicFramePr>
+              <a:graphicFrameLocks xmlns:a="http://schemas.openxmlformats.org/drawingml/2006/main" noChangeAspect="1"/>
+            </wp:cNvGraphicFramePr>
+            <a:graphic xmlns:a="http://schemas.openxmlformats.org/drawingml/2006/main">
+              <a:graphicData uri="http://schemas.openxmlformats.org/drawingml/2006/picture">
+                <pic:pic xmlns:pic="http://schemas.openxmlformats.org/drawingml/2006/picture">
+                  <pic:nvPicPr>
+                    <pic:cNvPr id="0" name="Picture 9" descr="Macintosh HD:Users:carldgosselin:Desktop:Screen Shot 2016-09-19 at 2.13.08 PM.png"/>
+                    <pic:cNvPicPr>
+                      <a:picLocks noChangeAspect="1" noChangeArrowheads="1"/>
+                    </pic:cNvPicPr>
+                  </pic:nvPicPr>
+                  <pic:blipFill>
+                    <a:blip r:embed="rId25">
+                      <a:extLst>
+                        <a:ext uri="{28A0092B-C50C-407E-A947-70E740481C1C}">
+                          <a14:useLocalDpi xmlns:a14="http://schemas.microsoft.com/office/drawing/2010/main" val="0"/>
+                        </a:ext>
+                      </a:extLst>
+                    </a:blip>
+                    <a:srcRect/>
+                    <a:stretch>
+                      <a:fillRect/>
+                    </a:stretch>
+                  </pic:blipFill>
+                  <pic:spPr bwMode="auto">
+                    <a:xfrm>
+                      <a:off x="0" y="0"/>
+                      <a:ext cx="5793102" cy="4413822"/>
+                    </a:xfrm>
+                    <a:prstGeom prst="rect">
+                      <a:avLst/>
+                    </a:prstGeom>
+                    <a:noFill/>
+                    <a:ln>
+                      <a:noFill/>
+                    </a:ln>
+                  </pic:spPr>
+                </pic:pic>
+              </a:graphicData>
+            </a:graphic>
+          </wp:inline>
+        </w:drawing>
+      </w:r>
+    </w:p>
+    <w:p>
+      <w:pPr>
+        <w:jc w:val="center"/>
+      </w:pPr>
+    </w:p>
+    <w:p>
+      <w:r>
+        <w:br w:type="page"/>
+      </w:r>
+    </w:p>
     <w:p>
       <w:r>
         <w:t xml:space="preserve">8) </w:t>
       </w:r>
-      <w:hyperlink r:id="rId17" w:history="1">
+      <w:hyperlink r:id="rId26" w:history="1">
         <w:r>
           <w:rPr>
             <w:rStyle w:val="Hyperlink"/>
@@ -2558,10 +3495,85 @@
     </w:p>
     <w:p/>
     <w:p>
+      <w:pPr>
+        <w:jc w:val="center"/>
+      </w:pPr>
+    </w:p>
+    <w:p>
+      <w:pPr>
+        <w:jc w:val="center"/>
+      </w:pPr>
+      <w:r>
+        <w:rPr>
+          <w:noProof/>
+          <w:lang w:val="en-US"/>
+        </w:rPr>
+        <w:drawing>
+          <wp:inline distT="0" distB="0" distL="0" distR="0" wp14:anchorId="1445AAFD" wp14:editId="48A18232">
+            <wp:extent cx="5843800" cy="4461933"/>
+            <wp:effectExtent l="0" t="0" r="0" b="8890"/>
+            <wp:docPr id="10" name="Picture 10" descr="Macintosh HD:Users:carldgosselin:Desktop:Screen Shot 2016-09-19 at 2.15.31 PM.png"/>
+            <wp:cNvGraphicFramePr>
+              <a:graphicFrameLocks xmlns:a="http://schemas.openxmlformats.org/drawingml/2006/main" noChangeAspect="1"/>
+            </wp:cNvGraphicFramePr>
+            <a:graphic xmlns:a="http://schemas.openxmlformats.org/drawingml/2006/main">
+              <a:graphicData uri="http://schemas.openxmlformats.org/drawingml/2006/picture">
+                <pic:pic xmlns:pic="http://schemas.openxmlformats.org/drawingml/2006/picture">
+                  <pic:nvPicPr>
+                    <pic:cNvPr id="0" name="Picture 10" descr="Macintosh HD:Users:carldgosselin:Desktop:Screen Shot 2016-09-19 at 2.15.31 PM.png"/>
+                    <pic:cNvPicPr>
+                      <a:picLocks noChangeAspect="1" noChangeArrowheads="1"/>
+                    </pic:cNvPicPr>
+                  </pic:nvPicPr>
+                  <pic:blipFill>
+                    <a:blip r:embed="rId27">
+                      <a:extLst>
+                        <a:ext uri="{28A0092B-C50C-407E-A947-70E740481C1C}">
+                          <a14:useLocalDpi xmlns:a14="http://schemas.microsoft.com/office/drawing/2010/main" val="0"/>
+                        </a:ext>
+                      </a:extLst>
+                    </a:blip>
+                    <a:srcRect/>
+                    <a:stretch>
+                      <a:fillRect/>
+                    </a:stretch>
+                  </pic:blipFill>
+                  <pic:spPr bwMode="auto">
+                    <a:xfrm>
+                      <a:off x="0" y="0"/>
+                      <a:ext cx="5844830" cy="4462719"/>
+                    </a:xfrm>
+                    <a:prstGeom prst="rect">
+                      <a:avLst/>
+                    </a:prstGeom>
+                    <a:noFill/>
+                    <a:ln>
+                      <a:noFill/>
+                    </a:ln>
+                  </pic:spPr>
+                </pic:pic>
+              </a:graphicData>
+            </a:graphic>
+          </wp:inline>
+        </w:drawing>
+      </w:r>
+    </w:p>
+    <w:p>
+      <w:pPr>
+        <w:jc w:val="center"/>
+      </w:pPr>
+    </w:p>
+    <w:p/>
+    <w:p>
+      <w:r>
+        <w:br w:type="page"/>
+      </w:r>
+    </w:p>
+    <w:p>
       <w:r>
         <w:t xml:space="preserve">9) </w:t>
       </w:r>
-      <w:hyperlink r:id="rId18" w:history="1">
+      <w:hyperlink r:id="rId28" w:history="1">
         <w:r>
           <w:rPr>
             <w:rStyle w:val="Hyperlink"/>
@@ -2598,12 +3610,76 @@
         <w:t xml:space="preserve"> alpha variable indicates how well the stock performs with respect to the benchmark stock (SPY).</w:t>
       </w:r>
     </w:p>
+    <w:p>
+      <w:pPr>
+        <w:jc w:val="center"/>
+      </w:pPr>
+    </w:p>
+    <w:p>
+      <w:pPr>
+        <w:jc w:val="center"/>
+      </w:pPr>
+      <w:r>
+        <w:rPr>
+          <w:noProof/>
+          <w:lang w:val="en-US"/>
+        </w:rPr>
+        <w:drawing>
+          <wp:inline distT="0" distB="0" distL="0" distR="0" wp14:anchorId="7BC021F6" wp14:editId="0F330E99">
+            <wp:extent cx="5478145" cy="2268855"/>
+            <wp:effectExtent l="0" t="0" r="8255" b="0"/>
+            <wp:docPr id="11" name="Picture 11" descr="Macintosh HD:Users:carldgosselin:Desktop:Screen Shot 2016-09-19 at 2.17.51 PM.png"/>
+            <wp:cNvGraphicFramePr>
+              <a:graphicFrameLocks xmlns:a="http://schemas.openxmlformats.org/drawingml/2006/main" noChangeAspect="1"/>
+            </wp:cNvGraphicFramePr>
+            <a:graphic xmlns:a="http://schemas.openxmlformats.org/drawingml/2006/main">
+              <a:graphicData uri="http://schemas.openxmlformats.org/drawingml/2006/picture">
+                <pic:pic xmlns:pic="http://schemas.openxmlformats.org/drawingml/2006/picture">
+                  <pic:nvPicPr>
+                    <pic:cNvPr id="0" name="Picture 11" descr="Macintosh HD:Users:carldgosselin:Desktop:Screen Shot 2016-09-19 at 2.17.51 PM.png"/>
+                    <pic:cNvPicPr>
+                      <a:picLocks noChangeAspect="1" noChangeArrowheads="1"/>
+                    </pic:cNvPicPr>
+                  </pic:nvPicPr>
+                  <pic:blipFill>
+                    <a:blip r:embed="rId29">
+                      <a:extLst>
+                        <a:ext uri="{28A0092B-C50C-407E-A947-70E740481C1C}">
+                          <a14:useLocalDpi xmlns:a14="http://schemas.microsoft.com/office/drawing/2010/main" val="0"/>
+                        </a:ext>
+                      </a:extLst>
+                    </a:blip>
+                    <a:srcRect/>
+                    <a:stretch>
+                      <a:fillRect/>
+                    </a:stretch>
+                  </pic:blipFill>
+                  <pic:spPr bwMode="auto">
+                    <a:xfrm>
+                      <a:off x="0" y="0"/>
+                      <a:ext cx="5478145" cy="2268855"/>
+                    </a:xfrm>
+                    <a:prstGeom prst="rect">
+                      <a:avLst/>
+                    </a:prstGeom>
+                    <a:noFill/>
+                    <a:ln>
+                      <a:noFill/>
+                    </a:ln>
+                  </pic:spPr>
+                </pic:pic>
+              </a:graphicData>
+            </a:graphic>
+          </wp:inline>
+        </w:drawing>
+      </w:r>
+    </w:p>
     <w:p/>
     <w:p>
       <w:r>
         <w:t xml:space="preserve">10) </w:t>
       </w:r>
-      <w:hyperlink r:id="rId19" w:history="1">
+      <w:hyperlink r:id="rId30" w:history="1">
         <w:r>
           <w:rPr>
             <w:rStyle w:val="Hyperlink"/>
@@ -2613,6 +3689,9 @@
       </w:hyperlink>
     </w:p>
     <w:p>
+      <w:pPr>
+        <w:jc w:val="center"/>
+      </w:pPr>
       <w:r>
         <w:t xml:space="preserve">- This visual displays a graph for the amount of risk </w:t>
       </w:r>
@@ -2625,7 +3704,70 @@
         <w:t xml:space="preserve"> return for a selected number of stocks</w:t>
       </w:r>
     </w:p>
-    <w:p/>
+    <w:p>
+      <w:pPr>
+        <w:jc w:val="center"/>
+      </w:pPr>
+    </w:p>
+    <w:p>
+      <w:pPr>
+        <w:jc w:val="center"/>
+      </w:pPr>
+      <w:r>
+        <w:rPr>
+          <w:noProof/>
+          <w:lang w:val="en-US"/>
+        </w:rPr>
+        <w:drawing>
+          <wp:inline distT="0" distB="0" distL="0" distR="0" wp14:anchorId="503A6D19" wp14:editId="00B6FA11">
+            <wp:extent cx="4457700" cy="3479042"/>
+            <wp:effectExtent l="0" t="0" r="0" b="1270"/>
+            <wp:docPr id="12" name="Picture 12" descr="Macintosh HD:Users:carldgosselin:Desktop:Screen Shot 2016-09-19 at 2.19.02 PM.png"/>
+            <wp:cNvGraphicFramePr>
+              <a:graphicFrameLocks xmlns:a="http://schemas.openxmlformats.org/drawingml/2006/main" noChangeAspect="1"/>
+            </wp:cNvGraphicFramePr>
+            <a:graphic xmlns:a="http://schemas.openxmlformats.org/drawingml/2006/main">
+              <a:graphicData uri="http://schemas.openxmlformats.org/drawingml/2006/picture">
+                <pic:pic xmlns:pic="http://schemas.openxmlformats.org/drawingml/2006/picture">
+                  <pic:nvPicPr>
+                    <pic:cNvPr id="0" name="Picture 12" descr="Macintosh HD:Users:carldgosselin:Desktop:Screen Shot 2016-09-19 at 2.19.02 PM.png"/>
+                    <pic:cNvPicPr>
+                      <a:picLocks noChangeAspect="1" noChangeArrowheads="1"/>
+                    </pic:cNvPicPr>
+                  </pic:nvPicPr>
+                  <pic:blipFill>
+                    <a:blip r:embed="rId31">
+                      <a:extLst>
+                        <a:ext uri="{28A0092B-C50C-407E-A947-70E740481C1C}">
+                          <a14:useLocalDpi xmlns:a14="http://schemas.microsoft.com/office/drawing/2010/main" val="0"/>
+                        </a:ext>
+                      </a:extLst>
+                    </a:blip>
+                    <a:srcRect/>
+                    <a:stretch>
+                      <a:fillRect/>
+                    </a:stretch>
+                  </pic:blipFill>
+                  <pic:spPr bwMode="auto">
+                    <a:xfrm>
+                      <a:off x="0" y="0"/>
+                      <a:ext cx="4458243" cy="3479466"/>
+                    </a:xfrm>
+                    <a:prstGeom prst="rect">
+                      <a:avLst/>
+                    </a:prstGeom>
+                    <a:noFill/>
+                    <a:ln>
+                      <a:noFill/>
+                    </a:ln>
+                  </pic:spPr>
+                </pic:pic>
+              </a:graphicData>
+            </a:graphic>
+          </wp:inline>
+        </w:drawing>
+      </w:r>
+    </w:p>
     <w:p/>
     <w:p/>
     <w:p>
@@ -2657,7 +3799,7 @@
       <w:r>
         <w:t xml:space="preserve"> </w:t>
       </w:r>
-      <w:hyperlink r:id="rId20" w:history="1">
+      <w:hyperlink r:id="rId32" w:history="1">
         <w:r>
           <w:rPr>
             <w:rStyle w:val="Hyperlink"/>
@@ -2689,60 +3831,89 @@
         <w:t xml:space="preserve"> prediction.</w:t>
       </w:r>
       <w:r>
-        <w:t xml:space="preserve">  In this project, the prediction is the price of a stock 5 days later.</w:t>
+        <w:t xml:space="preserve">  In this project, the </w:t>
+      </w:r>
+      <w:r>
+        <w:t xml:space="preserve">target </w:t>
+      </w:r>
+      <w:r>
+        <w:t>prediction is the price of a stock 5 days later.</w:t>
       </w:r>
       <w:r>
         <w:t xml:space="preserve">  Fo</w:t>
       </w:r>
       <w:r>
-        <w:t>r the prediction, and x features</w:t>
-      </w:r>
-      <w:r>
-        <w:t xml:space="preserve"> are fed into the querying function and the result is a predictive y variable.  In this model, the data is “thrown away” after </w:t>
-      </w:r>
-      <w:r>
-        <w:t>the algorithm has be been trained with a subset of the data.  After the training phase</w:t>
+        <w:t>r the prediction, the</w:t>
+      </w:r>
+      <w:r>
+        <w:t xml:space="preserve"> x features</w:t>
+      </w:r>
+      <w:r>
+        <w:t xml:space="preserve"> are fed into the querying function and the result is a predictive y variable.  </w:t>
+      </w:r>
+    </w:p>
+    <w:p/>
+    <w:p>
+      <w:r>
+        <w:t xml:space="preserve">In this model, the data is “thrown away” after </w:t>
+      </w:r>
+      <w:r>
+        <w:t>the algorithm has be been trained with a subset of the da</w:t>
+      </w:r>
+      <w:r>
+        <w:t xml:space="preserve">ta.  After the training phase, </w:t>
+      </w:r>
+      <w:r>
+        <w:t>the algorithm solely relies on the constructed y = mx + b equation for predictions.</w:t>
+      </w:r>
+    </w:p>
+    <w:p/>
+    <w:p>
+      <w:r>
+        <w:t>Challenge – the challenge with this model is that it does not track the behaviour</w:t>
+      </w:r>
+      <w:r>
+        <w:t>, or the peaks and valleys</w:t>
+      </w:r>
+      <w:r>
+        <w:t>,</w:t>
+      </w:r>
+      <w:r>
+        <w:t xml:space="preserve"> of </w:t>
+      </w:r>
+      <w:r>
+        <w:t xml:space="preserve">the varying data </w:t>
+      </w:r>
+      <w:r>
+        <w:t>very well.  In other words, the algorithm tries it’s best to plot the best straight line given the data.</w:t>
+      </w:r>
+      <w:r>
+        <w:t xml:space="preserve">  This </w:t>
+      </w:r>
+      <w:r>
+        <w:t xml:space="preserve">challenge </w:t>
+      </w:r>
+      <w:r>
+        <w:t xml:space="preserve">can be resolved by applying a polynomial model where the line becomes more of a curve that follows data.  Another option is to apply a </w:t>
+      </w:r>
+      <w:proofErr w:type="spellStart"/>
+      <w:r>
+        <w:t>knn</w:t>
+      </w:r>
+      <w:proofErr w:type="spellEnd"/>
+      <w:r>
+        <w:t xml:space="preserve"> method where the algorithm takes the data from </w:t>
       </w:r>
       <w:proofErr w:type="gramStart"/>
       <w:r>
-        <w:t xml:space="preserve">,  </w:t>
-      </w:r>
-      <w:r>
-        <w:t>the</w:t>
+        <w:t>it’s</w:t>
       </w:r>
       <w:proofErr w:type="gramEnd"/>
       <w:r>
-        <w:t xml:space="preserve"> algorithm solely relies on the constructed y = mx + b equation for predictions.</w:t>
-      </w:r>
-    </w:p>
-    <w:p/>
-    <w:p>
-      <w:r>
-        <w:t>Challenge – the challenge with this model is that it does not track the behaviour</w:t>
-      </w:r>
-      <w:r>
-        <w:t>, or the peaks and valleys</w:t>
-      </w:r>
-      <w:r>
-        <w:t>,</w:t>
-      </w:r>
-      <w:r>
-        <w:t xml:space="preserve"> of </w:t>
-      </w:r>
-      <w:r>
-        <w:t xml:space="preserve">the varying data </w:t>
-      </w:r>
-      <w:r>
-        <w:t>very well.  In other words, the algorithm tries it’s best to plot the best straight line given the data.</w:t>
-      </w:r>
-      <w:r>
-        <w:t xml:space="preserve">  This </w:t>
-      </w:r>
-      <w:r>
-        <w:t xml:space="preserve">challenge </w:t>
-      </w:r>
-      <w:r>
-        <w:t xml:space="preserve">can be resolved by applying a polynomial model where the line becomes more of a curve that follows data.  Another option is to apply a </w:t>
+        <w:t xml:space="preserve"> “k” nearest neighbors for a prediction.  In this project, I will use </w:t>
+      </w:r>
+      <w:r>
+        <w:t xml:space="preserve">the </w:t>
       </w:r>
       <w:proofErr w:type="spellStart"/>
       <w:r>
@@ -2750,45 +3921,26 @@
       </w:r>
       <w:proofErr w:type="spellEnd"/>
       <w:r>
-        <w:t xml:space="preserve"> method where the algorithm takes the data from </w:t>
-      </w:r>
+        <w:t xml:space="preserve"> model to compare and contrast results against the linear regression model.</w:t>
+      </w:r>
+    </w:p>
+    <w:p/>
+    <w:p/>
+    <w:p>
+      <w:r>
+        <w:t xml:space="preserve">B) </w:t>
+      </w:r>
+      <w:proofErr w:type="spellStart"/>
       <w:proofErr w:type="gramStart"/>
       <w:r>
-        <w:t>it’s</w:t>
-      </w:r>
+        <w:t>sklearn's</w:t>
+      </w:r>
+      <w:proofErr w:type="spellEnd"/>
       <w:proofErr w:type="gramEnd"/>
       <w:r>
-        <w:t xml:space="preserve"> “k” nearest neighbors for a prediction.  In this project, I will use </w:t>
-      </w:r>
-      <w:r>
-        <w:t xml:space="preserve">the </w:t>
-      </w:r>
-      <w:proofErr w:type="spellStart"/>
-      <w:r>
-        <w:t>knn</w:t>
-      </w:r>
-      <w:proofErr w:type="spellEnd"/>
-      <w:r>
-        <w:t xml:space="preserve"> model to compare and contrast results against the linear regression model.</w:t>
-      </w:r>
-    </w:p>
-    <w:p/>
-    <w:p/>
-    <w:p>
-      <w:r>
-        <w:t xml:space="preserve">B) </w:t>
-      </w:r>
-      <w:proofErr w:type="spellStart"/>
-      <w:proofErr w:type="gramStart"/>
-      <w:r>
-        <w:t>sklearn's</w:t>
-      </w:r>
-      <w:proofErr w:type="spellEnd"/>
-      <w:proofErr w:type="gramEnd"/>
-      <w:r>
         <w:t xml:space="preserve"> </w:t>
       </w:r>
-      <w:hyperlink r:id="rId21" w:history="1">
+      <w:hyperlink r:id="rId33" w:history="1">
         <w:r>
           <w:rPr>
             <w:rStyle w:val="Hyperlink"/>
@@ -2880,7 +4032,6 @@
       <w:proofErr w:type="gramEnd"/>
     </w:p>
     <w:p/>
-    <w:p/>
     <w:p>
       <w:pPr>
         <w:pStyle w:val="Heading2"/>
@@ -2889,7 +4040,6 @@
         <w:t>III. Methodology</w:t>
       </w:r>
     </w:p>
-    <w:p/>
     <w:p>
       <w:pPr>
         <w:pStyle w:val="Heading3"/>
@@ -2909,6 +4059,7 @@
         <w:t xml:space="preserve">As previously discussed, 12+ stocks have been selected for this project.  The following pre-processing steps were taken: </w:t>
       </w:r>
     </w:p>
+    <w:p/>
     <w:p>
       <w:r>
         <w:t xml:space="preserve">- By default, the </w:t>
@@ -3047,7 +4198,7 @@
       <w:r>
         <w:t xml:space="preserve">1) </w:t>
       </w:r>
-      <w:hyperlink r:id="rId22" w:history="1">
+      <w:hyperlink r:id="rId34" w:history="1">
         <w:r>
           <w:rPr>
             <w:rStyle w:val="Hyperlink"/>
@@ -3060,7 +4211,7 @@
       <w:r>
         <w:t xml:space="preserve">2) </w:t>
       </w:r>
-      <w:hyperlink r:id="rId23" w:history="1">
+      <w:hyperlink r:id="rId35" w:history="1">
         <w:r>
           <w:rPr>
             <w:rStyle w:val="Hyperlink"/>
@@ -3073,7 +4224,7 @@
       <w:r>
         <w:t xml:space="preserve">3) </w:t>
       </w:r>
-      <w:hyperlink r:id="rId24" w:history="1">
+      <w:hyperlink r:id="rId36" w:history="1">
         <w:r>
           <w:rPr>
             <w:rStyle w:val="Hyperlink"/>
@@ -3086,7 +4237,7 @@
       <w:r>
         <w:t xml:space="preserve">4) </w:t>
       </w:r>
-      <w:hyperlink r:id="rId25" w:history="1">
+      <w:hyperlink r:id="rId37" w:history="1">
         <w:r>
           <w:rPr>
             <w:rStyle w:val="Hyperlink"/>
@@ -3099,7 +4250,7 @@
       <w:r>
         <w:t xml:space="preserve">5) </w:t>
       </w:r>
-      <w:hyperlink r:id="rId26" w:history="1">
+      <w:hyperlink r:id="rId38" w:history="1">
         <w:r>
           <w:rPr>
             <w:rStyle w:val="Hyperlink"/>
@@ -3112,7 +4263,7 @@
       <w:r>
         <w:t xml:space="preserve">6) </w:t>
       </w:r>
-      <w:hyperlink r:id="rId27" w:history="1">
+      <w:hyperlink r:id="rId39" w:history="1">
         <w:r>
           <w:rPr>
             <w:rStyle w:val="Hyperlink"/>
@@ -3125,7 +4276,7 @@
       <w:r>
         <w:t xml:space="preserve">7) </w:t>
       </w:r>
-      <w:hyperlink r:id="rId28" w:history="1">
+      <w:hyperlink r:id="rId40" w:history="1">
         <w:r>
           <w:rPr>
             <w:rStyle w:val="Hyperlink"/>
@@ -3138,7 +4289,7 @@
       <w:r>
         <w:t xml:space="preserve">8) </w:t>
       </w:r>
-      <w:hyperlink r:id="rId29" w:history="1">
+      <w:hyperlink r:id="rId41" w:history="1">
         <w:r>
           <w:rPr>
             <w:rStyle w:val="Hyperlink"/>
@@ -3151,7 +4302,7 @@
       <w:r>
         <w:t xml:space="preserve">9) </w:t>
       </w:r>
-      <w:hyperlink r:id="rId30" w:history="1">
+      <w:hyperlink r:id="rId42" w:history="1">
         <w:r>
           <w:rPr>
             <w:rStyle w:val="Hyperlink"/>
@@ -3164,7 +4315,7 @@
       <w:r>
         <w:t xml:space="preserve">10) </w:t>
       </w:r>
-      <w:hyperlink r:id="rId31" w:history="1">
+      <w:hyperlink r:id="rId43" w:history="1">
         <w:r>
           <w:rPr>
             <w:rStyle w:val="Hyperlink"/>
@@ -3193,7 +4344,7 @@
       <w:r>
         <w:t xml:space="preserve">1) </w:t>
       </w:r>
-      <w:hyperlink r:id="rId32" w:history="1">
+      <w:hyperlink r:id="rId44" w:history="1">
         <w:r>
           <w:rPr>
             <w:rStyle w:val="Hyperlink"/>
@@ -3206,7 +4357,7 @@
       <w:r>
         <w:t xml:space="preserve">2) </w:t>
       </w:r>
-      <w:hyperlink r:id="rId33" w:history="1">
+      <w:hyperlink r:id="rId45" w:history="1">
         <w:r>
           <w:rPr>
             <w:rStyle w:val="Hyperlink"/>
@@ -4168,10 +5319,16 @@
     </w:p>
     <w:p>
       <w:r>
-        <w:t>Once the data is properly sorted, I appended a second “adjusted price” column.  After copying over the column, I shifted the data up 5 rows</w:t>
-      </w:r>
-      <w:r>
-        <w:t xml:space="preserve"> to setup the algorithm for predicting prices 5-days later</w:t>
+        <w:t>Once the data is properly sorted, I appended a second “adjusted price” column</w:t>
+      </w:r>
+      <w:r>
+        <w:t xml:space="preserve"> to compare the price of the stock 5-days later</w:t>
+      </w:r>
+      <w:r>
+        <w:t>.  After copying over the column, I shifted t</w:t>
+      </w:r>
+      <w:r>
+        <w:t>he data up 5 rows</w:t>
       </w:r>
       <w:r>
         <w:t>.  With the addition of this new column, the d</w:t>
@@ -4185,15 +5342,27 @@
       </w:r>
       <w:proofErr w:type="spellEnd"/>
       <w:r>
-        <w:t xml:space="preserve"> in the same row:  current price and the price 5 days later.  With this information, </w:t>
+        <w:t xml:space="preserve"> in the same row:  current price and the </w:t>
+      </w:r>
+      <w:r>
+        <w:t>stock price 5-</w:t>
+      </w:r>
+      <w:r>
+        <w:t xml:space="preserve">days later.  With this information, the dataset can be processed by a </w:t>
       </w:r>
       <w:proofErr w:type="gramStart"/>
       <w:r>
-        <w:t>the dataset can be processed by a machine learning algorithm for price predictions, and the accuracy of the price predictions</w:t>
+        <w:t>machine learning</w:t>
       </w:r>
       <w:proofErr w:type="gramEnd"/>
       <w:r>
-        <w:t>.  The code for appending the new column is below:</w:t>
+        <w:t xml:space="preserve"> algorithm for price predictions, and </w:t>
+      </w:r>
+      <w:r>
+        <w:t>calculate the variation of the prediction against the actual stock price.</w:t>
+      </w:r>
+      <w:r>
+        <w:t xml:space="preserve"> The code for appending the new column is below:</w:t>
       </w:r>
     </w:p>
     <w:p/>
@@ -5798,7 +6967,10 @@
       </w:r>
       <w:proofErr w:type="gramEnd"/>
       <w:r>
-        <w:t xml:space="preserve">:  during the testing process, a score function calculated the difference between the predicted result and the real-word result with “1” being a perfect score.  </w:t>
+        <w:t>:  during the testing process, a score function calculated the difference between the predicted result and the real-word result w</w:t>
+      </w:r>
+      <w:r>
+        <w:t>ith “1” being a perfect score.</w:t>
       </w:r>
     </w:p>
     <w:p/>
@@ -5809,15 +6981,39 @@
           <w:b/>
         </w:rPr>
       </w:pPr>
-      <w:r>
+    </w:p>
+    <w:p>
+      <w:pPr>
         <w:rPr>
           <w:b/>
         </w:rPr>
+      </w:pPr>
+    </w:p>
+    <w:p>
+      <w:pPr>
+        <w:rPr>
+          <w:b/>
+        </w:rPr>
+      </w:pPr>
+    </w:p>
+    <w:p>
+      <w:pPr>
+        <w:rPr>
+          <w:b/>
+        </w:rPr>
+      </w:pPr>
+      <w:r>
+        <w:rPr>
+          <w:b/>
+        </w:rPr>
         <w:t xml:space="preserve">KNN Regression </w:t>
       </w:r>
     </w:p>
     <w:p>
       <w:r>
+        <w:t xml:space="preserve">For KNN regression, </w:t>
+      </w:r>
+      <w:r>
         <w:t>I basically executed the same code as in the linear regression model except for swapping the call from linear regression to KNN regression.  The code for instantiating KNN regression is below:</w:t>
       </w:r>
     </w:p>
@@ -5873,6 +7069,15 @@
         <w:t>()</w:t>
       </w:r>
     </w:p>
+    <w:p>
+      <w:pPr>
+        <w:rPr>
+          <w:rFonts w:ascii="Courier" w:hAnsi="Courier"/>
+          <w:sz w:val="20"/>
+          <w:szCs w:val="20"/>
+        </w:rPr>
+      </w:pPr>
+    </w:p>
     <w:p/>
     <w:p>
       <w:r>
@@ -5882,12 +7087,15 @@
         <w:t xml:space="preserve"> regression has many parameters </w:t>
       </w:r>
       <w:r>
-        <w:t xml:space="preserve">to optimize the results based on the data.   </w:t>
+        <w:t>to optimize</w:t>
+      </w:r>
+      <w:r>
+        <w:t xml:space="preserve">.   </w:t>
       </w:r>
       <w:r>
         <w:t xml:space="preserve">The list of KNN regression parameters can be found </w:t>
       </w:r>
-      <w:hyperlink r:id="rId34" w:history="1">
+      <w:hyperlink r:id="rId46" w:history="1">
         <w:r>
           <w:rPr>
             <w:rStyle w:val="Hyperlink"/>
@@ -5898,11 +7106,9 @@
       <w:r>
         <w:t xml:space="preserve">.  To optimize this </w:t>
       </w:r>
-      <w:proofErr w:type="spellStart"/>
-      <w:r>
-        <w:t>alogorithm</w:t>
-      </w:r>
-      <w:proofErr w:type="spellEnd"/>
+      <w:r>
+        <w:t>algorithm</w:t>
+      </w:r>
       <w:r>
         <w:t xml:space="preserve">, I ran it through an exhaustive parameter search function called </w:t>
       </w:r>
@@ -5914,6 +7120,17 @@
       <w:r>
         <w:t>.  I focused on finding the best values for the following parameters:</w:t>
       </w:r>
+      <w:r>
+        <w:t xml:space="preserve">  </w:t>
+      </w:r>
+      <w:proofErr w:type="spellStart"/>
+      <w:r>
+        <w:t>n_neighbors</w:t>
+      </w:r>
+      <w:proofErr w:type="spellEnd"/>
+      <w:r>
+        <w:t>, leaves, and weights.  View code below:</w:t>
+      </w:r>
     </w:p>
     <w:p/>
     <w:p>
@@ -6260,39 +7477,8 @@
           <w:szCs w:val="20"/>
           <w:highlight w:val="lightGray"/>
         </w:rPr>
-        <w:t>(</w:t>
-      </w:r>
-      <w:proofErr w:type="spellStart"/>
-      <w:r>
-        <w:rPr>
-          <w:rFonts w:ascii="Courier" w:hAnsi="Courier"/>
-          <w:sz w:val="20"/>
-          <w:szCs w:val="20"/>
-          <w:highlight w:val="lightGray"/>
-        </w:rPr>
-        <w:t>X_train</w:t>
-      </w:r>
-      <w:proofErr w:type="spellEnd"/>
-      <w:r>
-        <w:rPr>
-          <w:rFonts w:ascii="Courier" w:hAnsi="Courier"/>
-          <w:sz w:val="20"/>
-          <w:szCs w:val="20"/>
-          <w:highlight w:val="lightGray"/>
-        </w:rPr>
-        <w:t xml:space="preserve">, </w:t>
-      </w:r>
-      <w:proofErr w:type="spellStart"/>
-      <w:r>
-        <w:rPr>
-          <w:rFonts w:ascii="Courier" w:hAnsi="Courier"/>
-          <w:sz w:val="20"/>
-          <w:szCs w:val="20"/>
-          <w:highlight w:val="lightGray"/>
-        </w:rPr>
-        <w:t>y_train</w:t>
-      </w:r>
-      <w:proofErr w:type="spellEnd"/>
+        <w:t>(X, y</w:t>
+      </w:r>
       <w:r>
         <w:rPr>
           <w:rFonts w:ascii="Courier" w:hAnsi="Courier"/>
@@ -6410,7 +7596,13 @@
     <w:p/>
     <w:p>
       <w:r>
-        <w:t>Below are the results of the best parameters…</w:t>
+        <w:t xml:space="preserve">Below are </w:t>
+      </w:r>
+      <w:r>
+        <w:t>the results of this exercise</w:t>
+      </w:r>
+      <w:r>
+        <w:t>…</w:t>
       </w:r>
     </w:p>
     <w:p/>
@@ -6571,15 +7763,13 @@
     <w:p/>
     <w:p>
       <w:r>
-        <w:t xml:space="preserve">I then applied the best parameters to the algorithm.  To my surprise, linear regression performed </w:t>
-      </w:r>
-      <w:proofErr w:type="spellStart"/>
-      <w:r>
-        <w:t>bettern</w:t>
-      </w:r>
-      <w:proofErr w:type="spellEnd"/>
-      <w:r>
-        <w:t xml:space="preserve"> then the </w:t>
+        <w:t>I then applied the best parameters to the algorithm.  To my surprise, lin</w:t>
+      </w:r>
+      <w:r>
+        <w:t>ear regression performed better tha</w:t>
+      </w:r>
+      <w:r>
+        <w:t xml:space="preserve">n the </w:t>
       </w:r>
       <w:proofErr w:type="spellStart"/>
       <w:r>
@@ -6603,16 +7793,581 @@
       </w:r>
       <w:proofErr w:type="spellEnd"/>
       <w:r>
-        <w:t xml:space="preserve"> regression </w:t>
-      </w:r>
-      <w:r>
-        <w:rPr>
-          <w:color w:val="FF0000"/>
-        </w:rPr>
-        <w:t>would have performed better.</w:t>
-      </w:r>
-    </w:p>
-    <w:p/>
+        <w:t xml:space="preserve"> </w:t>
+      </w:r>
+      <w:r>
+        <w:t>regression would have performed better.</w:t>
+      </w:r>
+    </w:p>
+    <w:p/>
+    <w:p>
+      <w:r>
+        <w:t>Linear regression results:</w:t>
+      </w:r>
+    </w:p>
+    <w:p>
+      <w:pPr>
+        <w:shd w:val="clear" w:color="auto" w:fill="FFFFFF"/>
+        <w:tabs>
+          <w:tab w:val="left" w:pos="916"/>
+          <w:tab w:val="left" w:pos="1832"/>
+          <w:tab w:val="left" w:pos="2748"/>
+          <w:tab w:val="left" w:pos="3664"/>
+          <w:tab w:val="left" w:pos="4580"/>
+          <w:tab w:val="left" w:pos="5496"/>
+          <w:tab w:val="left" w:pos="6412"/>
+          <w:tab w:val="left" w:pos="7328"/>
+          <w:tab w:val="left" w:pos="8244"/>
+          <w:tab w:val="left" w:pos="9160"/>
+          <w:tab w:val="left" w:pos="10076"/>
+          <w:tab w:val="left" w:pos="10992"/>
+          <w:tab w:val="left" w:pos="11908"/>
+          <w:tab w:val="left" w:pos="12824"/>
+          <w:tab w:val="left" w:pos="13740"/>
+          <w:tab w:val="left" w:pos="14656"/>
+        </w:tabs>
+        <w:wordWrap w:val="0"/>
+        <w:spacing w:line="255" w:lineRule="atLeast"/>
+        <w:textAlignment w:val="baseline"/>
+        <w:rPr>
+          <w:rFonts w:ascii="Courier" w:hAnsi="Courier" w:cs="Courier"/>
+          <w:color w:val="000000"/>
+          <w:sz w:val="20"/>
+          <w:szCs w:val="20"/>
+          <w:highlight w:val="lightGray"/>
+        </w:rPr>
+      </w:pPr>
+      <w:r>
+        <w:rPr>
+          <w:rFonts w:ascii="Courier" w:hAnsi="Courier" w:cs="Courier"/>
+          <w:color w:val="000000"/>
+          <w:sz w:val="20"/>
+          <w:szCs w:val="20"/>
+          <w:highlight w:val="lightGray"/>
+        </w:rPr>
+        <w:t xml:space="preserve">Score on training data </w:t>
+      </w:r>
+    </w:p>
+    <w:p>
+      <w:pPr>
+        <w:shd w:val="clear" w:color="auto" w:fill="FFFFFF"/>
+        <w:tabs>
+          <w:tab w:val="left" w:pos="916"/>
+          <w:tab w:val="left" w:pos="1832"/>
+          <w:tab w:val="left" w:pos="2748"/>
+          <w:tab w:val="left" w:pos="3664"/>
+          <w:tab w:val="left" w:pos="4580"/>
+          <w:tab w:val="left" w:pos="5496"/>
+          <w:tab w:val="left" w:pos="6412"/>
+          <w:tab w:val="left" w:pos="7328"/>
+          <w:tab w:val="left" w:pos="8244"/>
+          <w:tab w:val="left" w:pos="9160"/>
+          <w:tab w:val="left" w:pos="10076"/>
+          <w:tab w:val="left" w:pos="10992"/>
+          <w:tab w:val="left" w:pos="11908"/>
+          <w:tab w:val="left" w:pos="12824"/>
+          <w:tab w:val="left" w:pos="13740"/>
+          <w:tab w:val="left" w:pos="14656"/>
+        </w:tabs>
+        <w:wordWrap w:val="0"/>
+        <w:spacing w:line="255" w:lineRule="atLeast"/>
+        <w:textAlignment w:val="baseline"/>
+        <w:rPr>
+          <w:rFonts w:ascii="Courier" w:hAnsi="Courier" w:cs="Courier"/>
+          <w:color w:val="000000"/>
+          <w:sz w:val="20"/>
+          <w:szCs w:val="20"/>
+        </w:rPr>
+      </w:pPr>
+      <w:proofErr w:type="spellStart"/>
+      <w:proofErr w:type="gramStart"/>
+      <w:r>
+        <w:rPr>
+          <w:rFonts w:ascii="Courier" w:hAnsi="Courier" w:cs="Courier"/>
+          <w:color w:val="000000"/>
+          <w:sz w:val="20"/>
+          <w:szCs w:val="20"/>
+          <w:highlight w:val="lightGray"/>
+        </w:rPr>
+        <w:t>regr.score</w:t>
+      </w:r>
+      <w:proofErr w:type="spellEnd"/>
+      <w:proofErr w:type="gramEnd"/>
+      <w:r>
+        <w:rPr>
+          <w:rFonts w:ascii="Courier" w:hAnsi="Courier" w:cs="Courier"/>
+          <w:color w:val="000000"/>
+          <w:sz w:val="20"/>
+          <w:szCs w:val="20"/>
+          <w:highlight w:val="lightGray"/>
+        </w:rPr>
+        <w:t>(</w:t>
+      </w:r>
+      <w:proofErr w:type="spellStart"/>
+      <w:r>
+        <w:rPr>
+          <w:rFonts w:ascii="Courier" w:hAnsi="Courier" w:cs="Courier"/>
+          <w:color w:val="000000"/>
+          <w:sz w:val="20"/>
+          <w:szCs w:val="20"/>
+          <w:highlight w:val="lightGray"/>
+        </w:rPr>
+        <w:t>X_train</w:t>
+      </w:r>
+      <w:proofErr w:type="spellEnd"/>
+      <w:r>
+        <w:rPr>
+          <w:rFonts w:ascii="Courier" w:hAnsi="Courier" w:cs="Courier"/>
+          <w:color w:val="000000"/>
+          <w:sz w:val="20"/>
+          <w:szCs w:val="20"/>
+          <w:highlight w:val="lightGray"/>
+        </w:rPr>
+        <w:t xml:space="preserve">, </w:t>
+      </w:r>
+      <w:proofErr w:type="spellStart"/>
+      <w:r>
+        <w:rPr>
+          <w:rFonts w:ascii="Courier" w:hAnsi="Courier" w:cs="Courier"/>
+          <w:color w:val="000000"/>
+          <w:sz w:val="20"/>
+          <w:szCs w:val="20"/>
+          <w:highlight w:val="lightGray"/>
+        </w:rPr>
+        <w:t>y_train</w:t>
+      </w:r>
+      <w:proofErr w:type="spellEnd"/>
+      <w:r>
+        <w:rPr>
+          <w:rFonts w:ascii="Courier" w:hAnsi="Courier" w:cs="Courier"/>
+          <w:color w:val="000000"/>
+          <w:sz w:val="20"/>
+          <w:szCs w:val="20"/>
+          <w:highlight w:val="lightGray"/>
+        </w:rPr>
+        <w:t>):  0.992932562031</w:t>
+      </w:r>
+      <w:r>
+        <w:rPr>
+          <w:rFonts w:ascii="Courier" w:hAnsi="Courier" w:cs="Courier"/>
+          <w:color w:val="000000"/>
+          <w:sz w:val="20"/>
+          <w:szCs w:val="20"/>
+        </w:rPr>
+        <w:t xml:space="preserve">   </w:t>
+      </w:r>
+    </w:p>
+    <w:p>
+      <w:pPr>
+        <w:shd w:val="clear" w:color="auto" w:fill="FFFFFF"/>
+        <w:tabs>
+          <w:tab w:val="left" w:pos="916"/>
+          <w:tab w:val="left" w:pos="1832"/>
+          <w:tab w:val="left" w:pos="2748"/>
+          <w:tab w:val="left" w:pos="3664"/>
+          <w:tab w:val="left" w:pos="4580"/>
+          <w:tab w:val="left" w:pos="5496"/>
+          <w:tab w:val="left" w:pos="6412"/>
+          <w:tab w:val="left" w:pos="7328"/>
+          <w:tab w:val="left" w:pos="8244"/>
+          <w:tab w:val="left" w:pos="9160"/>
+          <w:tab w:val="left" w:pos="10076"/>
+          <w:tab w:val="left" w:pos="10992"/>
+          <w:tab w:val="left" w:pos="11908"/>
+          <w:tab w:val="left" w:pos="12824"/>
+          <w:tab w:val="left" w:pos="13740"/>
+          <w:tab w:val="left" w:pos="14656"/>
+        </w:tabs>
+        <w:wordWrap w:val="0"/>
+        <w:spacing w:line="255" w:lineRule="atLeast"/>
+        <w:textAlignment w:val="baseline"/>
+        <w:rPr>
+          <w:rFonts w:ascii="Courier" w:hAnsi="Courier" w:cs="Courier"/>
+          <w:color w:val="000000"/>
+          <w:sz w:val="21"/>
+          <w:szCs w:val="21"/>
+        </w:rPr>
+      </w:pPr>
+    </w:p>
+    <w:p>
+      <w:pPr>
+        <w:shd w:val="clear" w:color="auto" w:fill="FFFFFF"/>
+        <w:tabs>
+          <w:tab w:val="left" w:pos="916"/>
+          <w:tab w:val="left" w:pos="1832"/>
+          <w:tab w:val="left" w:pos="2748"/>
+          <w:tab w:val="left" w:pos="3664"/>
+          <w:tab w:val="left" w:pos="4580"/>
+          <w:tab w:val="left" w:pos="5496"/>
+          <w:tab w:val="left" w:pos="6412"/>
+          <w:tab w:val="left" w:pos="7328"/>
+          <w:tab w:val="left" w:pos="8244"/>
+          <w:tab w:val="left" w:pos="9160"/>
+          <w:tab w:val="left" w:pos="10076"/>
+          <w:tab w:val="left" w:pos="10992"/>
+          <w:tab w:val="left" w:pos="11908"/>
+          <w:tab w:val="left" w:pos="12824"/>
+          <w:tab w:val="left" w:pos="13740"/>
+          <w:tab w:val="left" w:pos="14656"/>
+        </w:tabs>
+        <w:wordWrap w:val="0"/>
+        <w:spacing w:line="255" w:lineRule="atLeast"/>
+        <w:textAlignment w:val="baseline"/>
+        <w:rPr>
+          <w:rFonts w:ascii="Courier" w:hAnsi="Courier" w:cs="Courier"/>
+          <w:color w:val="000000"/>
+          <w:sz w:val="20"/>
+          <w:szCs w:val="20"/>
+          <w:highlight w:val="lightGray"/>
+        </w:rPr>
+      </w:pPr>
+      <w:r>
+        <w:rPr>
+          <w:rFonts w:ascii="Courier" w:hAnsi="Courier" w:cs="Courier"/>
+          <w:color w:val="000000"/>
+          <w:sz w:val="20"/>
+          <w:szCs w:val="20"/>
+          <w:highlight w:val="lightGray"/>
+        </w:rPr>
+        <w:t xml:space="preserve">Score on testing (unseen) data </w:t>
+      </w:r>
+    </w:p>
+    <w:p>
+      <w:pPr>
+        <w:shd w:val="clear" w:color="auto" w:fill="FFFFFF"/>
+        <w:tabs>
+          <w:tab w:val="left" w:pos="916"/>
+          <w:tab w:val="left" w:pos="1832"/>
+          <w:tab w:val="left" w:pos="2748"/>
+          <w:tab w:val="left" w:pos="3664"/>
+          <w:tab w:val="left" w:pos="4580"/>
+          <w:tab w:val="left" w:pos="5496"/>
+          <w:tab w:val="left" w:pos="6412"/>
+          <w:tab w:val="left" w:pos="7328"/>
+          <w:tab w:val="left" w:pos="8244"/>
+          <w:tab w:val="left" w:pos="9160"/>
+          <w:tab w:val="left" w:pos="10076"/>
+          <w:tab w:val="left" w:pos="10992"/>
+          <w:tab w:val="left" w:pos="11908"/>
+          <w:tab w:val="left" w:pos="12824"/>
+          <w:tab w:val="left" w:pos="13740"/>
+          <w:tab w:val="left" w:pos="14656"/>
+        </w:tabs>
+        <w:wordWrap w:val="0"/>
+        <w:spacing w:line="255" w:lineRule="atLeast"/>
+        <w:textAlignment w:val="baseline"/>
+        <w:rPr>
+          <w:rFonts w:ascii="Courier" w:hAnsi="Courier" w:cs="Courier"/>
+          <w:color w:val="000000"/>
+          <w:sz w:val="20"/>
+          <w:szCs w:val="20"/>
+          <w:highlight w:val="lightGray"/>
+        </w:rPr>
+      </w:pPr>
+      <w:proofErr w:type="spellStart"/>
+      <w:proofErr w:type="gramStart"/>
+      <w:r>
+        <w:rPr>
+          <w:rFonts w:ascii="Courier" w:hAnsi="Courier" w:cs="Courier"/>
+          <w:color w:val="000000"/>
+          <w:sz w:val="20"/>
+          <w:szCs w:val="20"/>
+          <w:highlight w:val="lightGray"/>
+        </w:rPr>
+        <w:t>regr.score</w:t>
+      </w:r>
+      <w:proofErr w:type="spellEnd"/>
+      <w:proofErr w:type="gramEnd"/>
+      <w:r>
+        <w:rPr>
+          <w:rFonts w:ascii="Courier" w:hAnsi="Courier" w:cs="Courier"/>
+          <w:color w:val="000000"/>
+          <w:sz w:val="20"/>
+          <w:szCs w:val="20"/>
+          <w:highlight w:val="lightGray"/>
+        </w:rPr>
+        <w:t>(</w:t>
+      </w:r>
+      <w:proofErr w:type="spellStart"/>
+      <w:r>
+        <w:rPr>
+          <w:rFonts w:ascii="Courier" w:hAnsi="Courier" w:cs="Courier"/>
+          <w:color w:val="000000"/>
+          <w:sz w:val="20"/>
+          <w:szCs w:val="20"/>
+          <w:highlight w:val="lightGray"/>
+        </w:rPr>
+        <w:t>X_test</w:t>
+      </w:r>
+      <w:proofErr w:type="spellEnd"/>
+      <w:r>
+        <w:rPr>
+          <w:rFonts w:ascii="Courier" w:hAnsi="Courier" w:cs="Courier"/>
+          <w:color w:val="000000"/>
+          <w:sz w:val="20"/>
+          <w:szCs w:val="20"/>
+          <w:highlight w:val="lightGray"/>
+        </w:rPr>
+        <w:t xml:space="preserve">, </w:t>
+      </w:r>
+      <w:proofErr w:type="spellStart"/>
+      <w:r>
+        <w:rPr>
+          <w:rFonts w:ascii="Courier" w:hAnsi="Courier" w:cs="Courier"/>
+          <w:color w:val="000000"/>
+          <w:sz w:val="20"/>
+          <w:szCs w:val="20"/>
+          <w:highlight w:val="lightGray"/>
+        </w:rPr>
+        <w:t>y_test</w:t>
+      </w:r>
+      <w:proofErr w:type="spellEnd"/>
+      <w:r>
+        <w:rPr>
+          <w:rFonts w:ascii="Courier" w:hAnsi="Courier" w:cs="Courier"/>
+          <w:color w:val="000000"/>
+          <w:sz w:val="20"/>
+          <w:szCs w:val="20"/>
+          <w:highlight w:val="lightGray"/>
+        </w:rPr>
+        <w:t xml:space="preserve">): 0.68 </w:t>
+      </w:r>
+    </w:p>
+    <w:p>
+      <w:pPr>
+        <w:shd w:val="clear" w:color="auto" w:fill="FFFFFF"/>
+        <w:tabs>
+          <w:tab w:val="left" w:pos="916"/>
+          <w:tab w:val="left" w:pos="1832"/>
+          <w:tab w:val="left" w:pos="2748"/>
+          <w:tab w:val="left" w:pos="3664"/>
+          <w:tab w:val="left" w:pos="4580"/>
+          <w:tab w:val="left" w:pos="5496"/>
+          <w:tab w:val="left" w:pos="6412"/>
+          <w:tab w:val="left" w:pos="7328"/>
+          <w:tab w:val="left" w:pos="8244"/>
+          <w:tab w:val="left" w:pos="9160"/>
+          <w:tab w:val="left" w:pos="10076"/>
+          <w:tab w:val="left" w:pos="10992"/>
+          <w:tab w:val="left" w:pos="11908"/>
+          <w:tab w:val="left" w:pos="12824"/>
+          <w:tab w:val="left" w:pos="13740"/>
+          <w:tab w:val="left" w:pos="14656"/>
+        </w:tabs>
+        <w:wordWrap w:val="0"/>
+        <w:spacing w:line="255" w:lineRule="atLeast"/>
+        <w:textAlignment w:val="baseline"/>
+        <w:rPr>
+          <w:rFonts w:ascii="Courier" w:hAnsi="Courier" w:cs="Courier"/>
+          <w:color w:val="000000"/>
+          <w:sz w:val="20"/>
+          <w:szCs w:val="20"/>
+        </w:rPr>
+      </w:pPr>
+      <w:r>
+        <w:rPr>
+          <w:rFonts w:ascii="Courier" w:hAnsi="Courier" w:cs="Courier"/>
+          <w:color w:val="000000"/>
+          <w:sz w:val="20"/>
+          <w:szCs w:val="20"/>
+          <w:highlight w:val="lightGray"/>
+        </w:rPr>
+        <w:t>Mean squared error:  23.9108579317</w:t>
+      </w:r>
+    </w:p>
+    <w:p/>
+    <w:p/>
+    <w:p>
+      <w:r>
+        <w:t>(</w:t>
+      </w:r>
+      <w:proofErr w:type="gramStart"/>
+      <w:r>
+        <w:t>see</w:t>
+      </w:r>
+      <w:proofErr w:type="gramEnd"/>
+      <w:r>
+        <w:t xml:space="preserve"> next page for KNN regression results)</w:t>
+      </w:r>
+    </w:p>
+    <w:p>
+      <w:r>
+        <w:t>KNN regression results:</w:t>
+      </w:r>
+    </w:p>
+    <w:p>
+      <w:pPr>
+        <w:shd w:val="clear" w:color="auto" w:fill="FFFFFF"/>
+        <w:tabs>
+          <w:tab w:val="left" w:pos="916"/>
+          <w:tab w:val="left" w:pos="1832"/>
+          <w:tab w:val="left" w:pos="2748"/>
+          <w:tab w:val="left" w:pos="3664"/>
+          <w:tab w:val="left" w:pos="4580"/>
+          <w:tab w:val="left" w:pos="5496"/>
+          <w:tab w:val="left" w:pos="6412"/>
+          <w:tab w:val="left" w:pos="7328"/>
+          <w:tab w:val="left" w:pos="8244"/>
+          <w:tab w:val="left" w:pos="9160"/>
+          <w:tab w:val="left" w:pos="10076"/>
+          <w:tab w:val="left" w:pos="10992"/>
+          <w:tab w:val="left" w:pos="11908"/>
+          <w:tab w:val="left" w:pos="12824"/>
+          <w:tab w:val="left" w:pos="13740"/>
+          <w:tab w:val="left" w:pos="14656"/>
+        </w:tabs>
+        <w:wordWrap w:val="0"/>
+        <w:spacing w:line="255" w:lineRule="atLeast"/>
+        <w:textAlignment w:val="baseline"/>
+        <w:rPr>
+          <w:rFonts w:ascii="Courier" w:hAnsi="Courier" w:cs="Courier"/>
+          <w:color w:val="000000"/>
+          <w:sz w:val="20"/>
+          <w:szCs w:val="20"/>
+          <w:highlight w:val="lightGray"/>
+        </w:rPr>
+      </w:pPr>
+      <w:r>
+        <w:rPr>
+          <w:rFonts w:ascii="Courier" w:hAnsi="Courier" w:cs="Courier"/>
+          <w:color w:val="000000"/>
+          <w:sz w:val="20"/>
+          <w:szCs w:val="20"/>
+          <w:highlight w:val="lightGray"/>
+        </w:rPr>
+        <w:t xml:space="preserve">Score - variance between prediction and real-world results </w:t>
+      </w:r>
+    </w:p>
+    <w:p>
+      <w:pPr>
+        <w:shd w:val="clear" w:color="auto" w:fill="FFFFFF"/>
+        <w:tabs>
+          <w:tab w:val="left" w:pos="916"/>
+          <w:tab w:val="left" w:pos="1832"/>
+          <w:tab w:val="left" w:pos="2748"/>
+          <w:tab w:val="left" w:pos="3664"/>
+          <w:tab w:val="left" w:pos="4580"/>
+          <w:tab w:val="left" w:pos="5496"/>
+          <w:tab w:val="left" w:pos="6412"/>
+          <w:tab w:val="left" w:pos="7328"/>
+          <w:tab w:val="left" w:pos="8244"/>
+          <w:tab w:val="left" w:pos="9160"/>
+          <w:tab w:val="left" w:pos="10076"/>
+          <w:tab w:val="left" w:pos="10992"/>
+          <w:tab w:val="left" w:pos="11908"/>
+          <w:tab w:val="left" w:pos="12824"/>
+          <w:tab w:val="left" w:pos="13740"/>
+          <w:tab w:val="left" w:pos="14656"/>
+        </w:tabs>
+        <w:wordWrap w:val="0"/>
+        <w:spacing w:line="255" w:lineRule="atLeast"/>
+        <w:textAlignment w:val="baseline"/>
+        <w:rPr>
+          <w:rFonts w:ascii="Courier" w:hAnsi="Courier" w:cs="Courier"/>
+          <w:color w:val="000000"/>
+          <w:sz w:val="20"/>
+          <w:szCs w:val="20"/>
+          <w:highlight w:val="lightGray"/>
+        </w:rPr>
+      </w:pPr>
+      <w:proofErr w:type="spellStart"/>
+      <w:proofErr w:type="gramStart"/>
+      <w:r>
+        <w:rPr>
+          <w:rFonts w:ascii="Courier" w:hAnsi="Courier" w:cs="Courier"/>
+          <w:color w:val="000000"/>
+          <w:sz w:val="20"/>
+          <w:szCs w:val="20"/>
+          <w:highlight w:val="lightGray"/>
+        </w:rPr>
+        <w:t>regr.score</w:t>
+      </w:r>
+      <w:proofErr w:type="spellEnd"/>
+      <w:proofErr w:type="gramEnd"/>
+      <w:r>
+        <w:rPr>
+          <w:rFonts w:ascii="Courier" w:hAnsi="Courier" w:cs="Courier"/>
+          <w:color w:val="000000"/>
+          <w:sz w:val="20"/>
+          <w:szCs w:val="20"/>
+          <w:highlight w:val="lightGray"/>
+        </w:rPr>
+        <w:t xml:space="preserve">(X, y): 0.27 </w:t>
+      </w:r>
+    </w:p>
+    <w:p>
+      <w:pPr>
+        <w:shd w:val="clear" w:color="auto" w:fill="FFFFFF"/>
+        <w:tabs>
+          <w:tab w:val="left" w:pos="916"/>
+          <w:tab w:val="left" w:pos="1832"/>
+          <w:tab w:val="left" w:pos="2748"/>
+          <w:tab w:val="left" w:pos="3664"/>
+          <w:tab w:val="left" w:pos="4580"/>
+          <w:tab w:val="left" w:pos="5496"/>
+          <w:tab w:val="left" w:pos="6412"/>
+          <w:tab w:val="left" w:pos="7328"/>
+          <w:tab w:val="left" w:pos="8244"/>
+          <w:tab w:val="left" w:pos="9160"/>
+          <w:tab w:val="left" w:pos="10076"/>
+          <w:tab w:val="left" w:pos="10992"/>
+          <w:tab w:val="left" w:pos="11908"/>
+          <w:tab w:val="left" w:pos="12824"/>
+          <w:tab w:val="left" w:pos="13740"/>
+          <w:tab w:val="left" w:pos="14656"/>
+        </w:tabs>
+        <w:wordWrap w:val="0"/>
+        <w:spacing w:line="255" w:lineRule="atLeast"/>
+        <w:textAlignment w:val="baseline"/>
+        <w:rPr>
+          <w:rFonts w:ascii="Courier" w:hAnsi="Courier" w:cs="Courier"/>
+          <w:color w:val="000000"/>
+          <w:sz w:val="20"/>
+          <w:szCs w:val="20"/>
+        </w:rPr>
+      </w:pPr>
+      <w:r>
+        <w:rPr>
+          <w:rFonts w:ascii="Courier" w:hAnsi="Courier" w:cs="Courier"/>
+          <w:color w:val="000000"/>
+          <w:sz w:val="20"/>
+          <w:szCs w:val="20"/>
+          <w:highlight w:val="lightGray"/>
+        </w:rPr>
+        <w:t>Mean squared error:  822.036163406</w:t>
+      </w:r>
+      <w:r>
+        <w:rPr>
+          <w:rFonts w:ascii="Courier" w:hAnsi="Courier" w:cs="Courier"/>
+          <w:color w:val="000000"/>
+          <w:sz w:val="20"/>
+          <w:szCs w:val="20"/>
+        </w:rPr>
+        <w:t xml:space="preserve"> </w:t>
+      </w:r>
+    </w:p>
+    <w:p/>
+    <w:p>
+      <w:r>
+        <w:t xml:space="preserve">My hypothesis at the beginning of this report was wrong.  Linear regression performed better than </w:t>
+      </w:r>
+      <w:proofErr w:type="spellStart"/>
+      <w:r>
+        <w:t>knn</w:t>
+      </w:r>
+      <w:proofErr w:type="spellEnd"/>
+      <w:r>
+        <w:t xml:space="preserve"> regression.   Based on these results, </w:t>
+      </w:r>
+      <w:proofErr w:type="spellStart"/>
+      <w:r>
+        <w:t>knn</w:t>
+      </w:r>
+      <w:proofErr w:type="spellEnd"/>
+      <w:r>
+        <w:t xml:space="preserve"> regression results are worse than flipping a coin for predicting future stock prices.</w:t>
+      </w:r>
+    </w:p>
     <w:p>
       <w:pPr>
         <w:rPr>
@@ -6647,12 +8402,19 @@
       </w:r>
       <w:proofErr w:type="gramEnd"/>
       <w:r>
-        <w:t>, predicting time-series data without cheating requires chronological data to prope</w:t>
-      </w:r>
-      <w:bookmarkStart w:id="0" w:name="_GoBack"/>
-      <w:bookmarkEnd w:id="0"/>
-      <w:r>
-        <w:t xml:space="preserve">rly train and test the algorithm.  </w:t>
+        <w:t xml:space="preserve">, predicting time-series data without </w:t>
+      </w:r>
+      <w:r>
+        <w:t>“</w:t>
+      </w:r>
+      <w:r>
+        <w:t>cheating</w:t>
+      </w:r>
+      <w:r>
+        <w:t>”</w:t>
+      </w:r>
+      <w:r>
+        <w:t xml:space="preserve"> requires chronological data to properly train and test the algorithm.  </w:t>
       </w:r>
       <w:proofErr w:type="gramStart"/>
       <w:r>
@@ -6717,7 +8479,7 @@
       <w:r>
         <w:t xml:space="preserve">1) </w:t>
       </w:r>
-      <w:hyperlink r:id="rId35" w:history="1">
+      <w:hyperlink r:id="rId47" w:history="1">
         <w:r>
           <w:rPr>
             <w:rStyle w:val="Hyperlink"/>
@@ -6730,7 +8492,7 @@
       <w:r>
         <w:t xml:space="preserve">2) </w:t>
       </w:r>
-      <w:hyperlink r:id="rId36" w:history="1">
+      <w:hyperlink r:id="rId48" w:history="1">
         <w:r>
           <w:rPr>
             <w:rStyle w:val="Hyperlink"/>
@@ -6750,7 +8512,7 @@
       <w:r>
         <w:t xml:space="preserve">3) </w:t>
       </w:r>
-      <w:hyperlink r:id="rId37" w:history="1">
+      <w:hyperlink r:id="rId49" w:history="1">
         <w:r>
           <w:rPr>
             <w:rStyle w:val="Hyperlink"/>
@@ -6816,7 +8578,63 @@
       </w:r>
       <w:proofErr w:type="gramEnd"/>
       <w:r>
-        <w:t xml:space="preserve"> of 10.  This value produced a score of on the out-of-sample data of -22.71 (this is </w:t>
+        <w:t xml:space="preserve"> of 10.  This value produced a </w:t>
+      </w:r>
+      <w:r>
+        <w:t xml:space="preserve">variance </w:t>
+      </w:r>
+      <w:r>
+        <w:t xml:space="preserve">score of </w:t>
+      </w:r>
+      <w:r>
+        <w:t xml:space="preserve">0.32 (32%).  </w:t>
+      </w:r>
+      <w:r>
+        <w:t xml:space="preserve">Passing a number of k values through </w:t>
+      </w:r>
+      <w:proofErr w:type="spellStart"/>
+      <w:r>
+        <w:t>GridsearchCV</w:t>
+      </w:r>
+      <w:proofErr w:type="spellEnd"/>
+      <w:r>
+        <w:t xml:space="preserve"> recom</w:t>
+      </w:r>
+      <w:r>
+        <w:t xml:space="preserve">mended a </w:t>
+      </w:r>
+      <w:proofErr w:type="spellStart"/>
+      <w:r>
+        <w:t>k_neighbors</w:t>
+      </w:r>
+      <w:proofErr w:type="spellEnd"/>
+      <w:r>
+        <w:t xml:space="preserve"> value of 30</w:t>
+      </w:r>
+      <w:r>
+        <w:t xml:space="preserve">.  This value produced a </w:t>
+      </w:r>
+      <w:r>
+        <w:t xml:space="preserve">variance </w:t>
+      </w:r>
+      <w:r>
+        <w:t xml:space="preserve">score </w:t>
+      </w:r>
+      <w:r>
+        <w:t xml:space="preserve">of </w:t>
+      </w:r>
+      <w:bookmarkStart w:id="0" w:name="_GoBack"/>
+      <w:bookmarkEnd w:id="0"/>
+      <w:r>
+        <w:t xml:space="preserve">(only marginally better).  In conclusion, </w:t>
+      </w:r>
+      <w:proofErr w:type="spellStart"/>
+      <w:r>
+        <w:t>knn</w:t>
+      </w:r>
+      <w:proofErr w:type="spellEnd"/>
+      <w:r>
+        <w:t xml:space="preserve"> regression on this dataset is </w:t>
       </w:r>
       <w:proofErr w:type="spellStart"/>
       <w:r>
@@ -6824,7 +8642,41 @@
       </w:r>
       <w:proofErr w:type="spellEnd"/>
       <w:r>
-        <w:t xml:space="preserve">, I know).  Passing a number of k values through </w:t>
+        <w:t>.</w:t>
+      </w:r>
+    </w:p>
+    <w:p/>
+    <w:p>
+      <w:pPr>
+        <w:rPr>
+          <w:i/>
+        </w:rPr>
+      </w:pPr>
+      <w:r>
+        <w:rPr>
+          <w:i/>
+        </w:rPr>
+        <w:t>Is the process of improvement clearly documented, such as what t</w:t>
+      </w:r>
+      <w:r>
+        <w:rPr>
+          <w:i/>
+        </w:rPr>
+        <w:t>echniques were used?</w:t>
+      </w:r>
+    </w:p>
+    <w:p/>
+    <w:p>
+      <w:r>
+        <w:t xml:space="preserve">I created a function call </w:t>
+      </w:r>
+      <w:proofErr w:type="spellStart"/>
+      <w:r>
+        <w:t>train_knn</w:t>
+      </w:r>
+      <w:proofErr w:type="spellEnd"/>
+      <w:r>
+        <w:t xml:space="preserve"> to apply the </w:t>
       </w:r>
       <w:proofErr w:type="spellStart"/>
       <w:r>
@@ -6832,65 +8684,23 @@
       </w:r>
       <w:proofErr w:type="spellEnd"/>
       <w:r>
-        <w:t xml:space="preserve"> recommended a </w:t>
-      </w:r>
-      <w:proofErr w:type="spellStart"/>
-      <w:r>
-        <w:t>k_neighbors</w:t>
-      </w:r>
-      <w:proofErr w:type="spellEnd"/>
-      <w:r>
-        <w:t xml:space="preserve"> value of 25.  This value produced a score on out-of-sample data of -22.54 (only marginally better).  In conclusion, </w:t>
-      </w:r>
-      <w:proofErr w:type="spellStart"/>
-      <w:r>
-        <w:t>knn</w:t>
-      </w:r>
-      <w:proofErr w:type="spellEnd"/>
-      <w:r>
-        <w:t xml:space="preserve"> regression on this dataset is </w:t>
-      </w:r>
-      <w:proofErr w:type="spellStart"/>
-      <w:r>
-        <w:t>abismal</w:t>
-      </w:r>
-      <w:proofErr w:type="spellEnd"/>
-      <w:r>
-        <w:t>.</w:t>
-      </w:r>
-    </w:p>
-    <w:p/>
-    <w:p>
-      <w:pPr>
-        <w:rPr>
-          <w:i/>
-        </w:rPr>
-      </w:pPr>
-      <w:r>
-        <w:rPr>
-          <w:i/>
-        </w:rPr>
-        <w:t>Is the process of improvement clearly documented, such as what t</w:t>
-      </w:r>
-      <w:r>
-        <w:rPr>
-          <w:i/>
-        </w:rPr>
-        <w:t>echniques were used?</w:t>
-      </w:r>
-    </w:p>
-    <w:p/>
-    <w:p>
-      <w:r>
-        <w:t xml:space="preserve">I created a function call </w:t>
-      </w:r>
-      <w:proofErr w:type="spellStart"/>
-      <w:r>
-        <w:t>train_knn</w:t>
-      </w:r>
-      <w:proofErr w:type="spellEnd"/>
-      <w:r>
-        <w:t xml:space="preserve"> to apply the </w:t>
+        <w:t xml:space="preserve"> function to find the optimal values for '</w:t>
+      </w:r>
+      <w:proofErr w:type="spellStart"/>
+      <w:r>
+        <w:t>n_neighbors</w:t>
+      </w:r>
+      <w:proofErr w:type="spellEnd"/>
+      <w:r>
+        <w:t>', '</w:t>
+      </w:r>
+      <w:proofErr w:type="spellStart"/>
+      <w:r>
+        <w:t>leaf_size</w:t>
+      </w:r>
+      <w:proofErr w:type="spellEnd"/>
+      <w:r>
+        <w:t xml:space="preserve">', and 'weights'.  </w:t>
       </w:r>
       <w:proofErr w:type="spellStart"/>
       <w:r>
@@ -6898,7 +8708,7 @@
       </w:r>
       <w:proofErr w:type="spellEnd"/>
       <w:r>
-        <w:t xml:space="preserve"> function to find the optimal values for '</w:t>
+        <w:t xml:space="preserve"> came back with the following best parameter:  {'</w:t>
       </w:r>
       <w:proofErr w:type="spellStart"/>
       <w:r>
@@ -6906,7 +8716,7 @@
       </w:r>
       <w:proofErr w:type="spellEnd"/>
       <w:r>
-        <w:t>', '</w:t>
+        <w:t>': 25, 'weights': 'uniform', '</w:t>
       </w:r>
       <w:proofErr w:type="spellStart"/>
       <w:r>
@@ -6914,30 +8724,6 @@
       </w:r>
       <w:proofErr w:type="spellEnd"/>
       <w:r>
-        <w:t xml:space="preserve">', and 'weights'.  </w:t>
-      </w:r>
-      <w:proofErr w:type="spellStart"/>
-      <w:r>
-        <w:t>GridsearchCV</w:t>
-      </w:r>
-      <w:proofErr w:type="spellEnd"/>
-      <w:r>
-        <w:t xml:space="preserve"> came back with the following best parameter:  {'</w:t>
-      </w:r>
-      <w:proofErr w:type="spellStart"/>
-      <w:r>
-        <w:t>n_neighbors</w:t>
-      </w:r>
-      <w:proofErr w:type="spellEnd"/>
-      <w:r>
-        <w:t>': 25, 'weights': 'uniform', '</w:t>
-      </w:r>
-      <w:proofErr w:type="spellStart"/>
-      <w:r>
-        <w:t>leaf_size</w:t>
-      </w:r>
-      <w:proofErr w:type="spellEnd"/>
-      <w:r>
         <w:t>': 1}</w:t>
       </w:r>
     </w:p>
@@ -6951,7 +8737,7 @@
       <w:r>
         <w:t xml:space="preserve">1) </w:t>
       </w:r>
-      <w:hyperlink r:id="rId38" w:history="1">
+      <w:hyperlink r:id="rId50" w:history="1">
         <w:r>
           <w:rPr>
             <w:rStyle w:val="Hyperlink"/>
@@ -7062,7 +8848,7 @@
       <w:r>
         <w:t xml:space="preserve">1) </w:t>
       </w:r>
-      <w:hyperlink r:id="rId39" w:history="1">
+      <w:hyperlink r:id="rId51" w:history="1">
         <w:r>
           <w:rPr>
             <w:rStyle w:val="Hyperlink"/>
@@ -7102,7 +8888,10 @@
       </w:r>
       <w:proofErr w:type="spellEnd"/>
       <w:r>
-        <w:t xml:space="preserve"> came back with the following best parameter:  {'</w:t>
+        <w:t xml:space="preserve"> came back with the following bes</w:t>
+      </w:r>
+      <w:r>
+        <w:t>t parameter:  {'</w:t>
       </w:r>
       <w:proofErr w:type="spellStart"/>
       <w:r>
@@ -7110,7 +8899,10 @@
       </w:r>
       <w:proofErr w:type="spellEnd"/>
       <w:r>
-        <w:t>': 25, 'weights': 'uniform', '</w:t>
+        <w:t>': 30</w:t>
+      </w:r>
+      <w:r>
+        <w:t>, 'weights': 'uniform', '</w:t>
       </w:r>
       <w:proofErr w:type="spellStart"/>
       <w:r>
@@ -7125,7 +8917,7 @@
       <w:r>
         <w:t xml:space="preserve">1) </w:t>
       </w:r>
-      <w:hyperlink r:id="rId40" w:history="1">
+      <w:hyperlink r:id="rId52" w:history="1">
         <w:r>
           <w:rPr>
             <w:rStyle w:val="Hyperlink"/>
@@ -7365,7 +9157,7 @@
       <w:r>
         <w:t xml:space="preserve">1) </w:t>
       </w:r>
-      <w:hyperlink r:id="rId41" w:history="1">
+      <w:hyperlink r:id="rId53" w:history="1">
         <w:r>
           <w:rPr>
             <w:rStyle w:val="Hyperlink"/>
@@ -7404,7 +9196,7 @@
       <w:r>
         <w:t xml:space="preserve">1) </w:t>
       </w:r>
-      <w:hyperlink r:id="rId42" w:history="1">
+      <w:hyperlink r:id="rId54" w:history="1">
         <w:r>
           <w:rPr>
             <w:rStyle w:val="Hyperlink"/>
@@ -7456,7 +9248,7 @@
       <w:r>
         <w:t xml:space="preserve">1) </w:t>
       </w:r>
-      <w:hyperlink r:id="rId43" w:history="1">
+      <w:hyperlink r:id="rId55" w:history="1">
         <w:r>
           <w:rPr>
             <w:rStyle w:val="Hyperlink"/>
@@ -8361,6 +10153,33 @@
       <w:szCs w:val="20"/>
     </w:rPr>
   </w:style>
+  <w:style w:type="paragraph" w:styleId="BalloonText">
+    <w:name w:val="Balloon Text"/>
+    <w:basedOn w:val="Normal"/>
+    <w:link w:val="BalloonTextChar"/>
+    <w:uiPriority w:val="99"/>
+    <w:semiHidden/>
+    <w:unhideWhenUsed/>
+    <w:rsid w:val="00BF4C35"/>
+    <w:rPr>
+      <w:rFonts w:ascii="Lucida Grande" w:hAnsi="Lucida Grande" w:cs="Lucida Grande"/>
+      <w:sz w:val="18"/>
+      <w:szCs w:val="18"/>
+    </w:rPr>
+  </w:style>
+  <w:style w:type="character" w:customStyle="1" w:styleId="BalloonTextChar">
+    <w:name w:val="Balloon Text Char"/>
+    <w:basedOn w:val="DefaultParagraphFont"/>
+    <w:link w:val="BalloonText"/>
+    <w:uiPriority w:val="99"/>
+    <w:semiHidden/>
+    <w:rsid w:val="00BF4C35"/>
+    <w:rPr>
+      <w:rFonts w:ascii="Lucida Grande" w:hAnsi="Lucida Grande" w:cs="Lucida Grande"/>
+      <w:sz w:val="18"/>
+      <w:szCs w:val="18"/>
+    </w:rPr>
+  </w:style>
 </w:styles>
 </file>
 
@@ -8763,6 +10582,33 @@
       <w:szCs w:val="20"/>
     </w:rPr>
   </w:style>
+  <w:style w:type="paragraph" w:styleId="BalloonText">
+    <w:name w:val="Balloon Text"/>
+    <w:basedOn w:val="Normal"/>
+    <w:link w:val="BalloonTextChar"/>
+    <w:uiPriority w:val="99"/>
+    <w:semiHidden/>
+    <w:unhideWhenUsed/>
+    <w:rsid w:val="00BF4C35"/>
+    <w:rPr>
+      <w:rFonts w:ascii="Lucida Grande" w:hAnsi="Lucida Grande" w:cs="Lucida Grande"/>
+      <w:sz w:val="18"/>
+      <w:szCs w:val="18"/>
+    </w:rPr>
+  </w:style>
+  <w:style w:type="character" w:customStyle="1" w:styleId="BalloonTextChar">
+    <w:name w:val="Balloon Text Char"/>
+    <w:basedOn w:val="DefaultParagraphFont"/>
+    <w:link w:val="BalloonText"/>
+    <w:uiPriority w:val="99"/>
+    <w:semiHidden/>
+    <w:rsid w:val="00BF4C35"/>
+    <w:rPr>
+      <w:rFonts w:ascii="Lucida Grande" w:hAnsi="Lucida Grande" w:cs="Lucida Grande"/>
+      <w:sz w:val="18"/>
+      <w:szCs w:val="18"/>
+    </w:rPr>
+  </w:style>
 </w:styles>
 </file>
 

</xml_diff>